<commit_message>
update algo doc and remove useless code
</commit_message>
<xml_diff>
--- a/doc/algorithm_design_doc (draft).docx
+++ b/doc/algorithm_design_doc (draft).docx
@@ -1649,6 +1649,747 @@
         </m:oMath>
       </m:oMathPara>
     </w:p>
+    <w:p>
+      <w:pPr>
+        <w:rPr>
+          <w:rFonts w:eastAsiaTheme="minorEastAsia"/>
+        </w:rPr>
+      </w:pPr>
+    </w:p>
+    <w:p>
+      <w:pPr>
+        <w:rPr>
+          <w:rFonts w:eastAsiaTheme="minorEastAsia"/>
+        </w:rPr>
+      </w:pPr>
+    </w:p>
+    <w:p>
+      <w:pPr>
+        <w:rPr>
+          <w:rFonts w:eastAsiaTheme="minorEastAsia"/>
+          <w:b/>
+        </w:rPr>
+      </w:pPr>
+      <w:r>
+        <w:rPr>
+          <w:rFonts w:eastAsiaTheme="minorEastAsia"/>
+          <w:b/>
+        </w:rPr>
+        <w:lastRenderedPageBreak/>
+        <w:t>Process</w:t>
+      </w:r>
+      <w:r>
+        <w:rPr>
+          <w:rFonts w:eastAsiaTheme="minorEastAsia"/>
+          <w:b/>
+        </w:rPr>
+        <w:t xml:space="preserve"> (Baseline Only and KNN w/ Baseline)</w:t>
+      </w:r>
+      <w:r>
+        <w:rPr>
+          <w:rFonts w:eastAsiaTheme="minorEastAsia"/>
+          <w:b/>
+        </w:rPr>
+        <w:t>:</w:t>
+      </w:r>
+    </w:p>
+    <w:p>
+      <w:pPr>
+        <w:pStyle w:val="ListParagraph"/>
+        <w:numPr>
+          <w:ilvl w:val="0"/>
+          <w:numId w:val="3"/>
+        </w:numPr>
+      </w:pPr>
+      <w:r>
+        <w:t xml:space="preserve">Obtain </w:t>
+      </w:r>
+      <w:r>
+        <w:t>U</w:t>
+      </w:r>
+      <w:r>
+        <w:t xml:space="preserve">ser x </w:t>
+      </w:r>
+      <w:r>
+        <w:t>M</w:t>
+      </w:r>
+      <w:r>
+        <w:t>ovie matrix</w:t>
+      </w:r>
+      <w:r>
+        <w:t xml:space="preserve"> (R)</w:t>
+      </w:r>
+    </w:p>
+    <w:p>
+      <w:pPr>
+        <w:pStyle w:val="ListParagraph"/>
+        <w:numPr>
+          <w:ilvl w:val="0"/>
+          <w:numId w:val="3"/>
+        </w:numPr>
+      </w:pPr>
+      <w:r>
+        <w:t xml:space="preserve">Calculate baselines for users </w:t>
+      </w:r>
+      <m:oMath>
+        <m:d>
+          <m:dPr>
+            <m:ctrlPr>
+              <w:rPr>
+                <w:rFonts w:ascii="Cambria Math" w:hAnsi="Cambria Math"/>
+                <w:i/>
+              </w:rPr>
+            </m:ctrlPr>
+          </m:dPr>
+          <m:e>
+            <m:sSub>
+              <m:sSubPr>
+                <m:ctrlPr>
+                  <w:rPr>
+                    <w:rFonts w:ascii="Cambria Math" w:hAnsi="Cambria Math"/>
+                    <w:i/>
+                  </w:rPr>
+                </m:ctrlPr>
+              </m:sSubPr>
+              <m:e>
+                <m:r>
+                  <w:rPr>
+                    <w:rFonts w:ascii="Cambria Math" w:hAnsi="Cambria Math"/>
+                  </w:rPr>
+                  <m:t>b</m:t>
+                </m:r>
+              </m:e>
+              <m:sub>
+                <m:r>
+                  <w:rPr>
+                    <w:rFonts w:ascii="Cambria Math" w:hAnsi="Cambria Math"/>
+                  </w:rPr>
+                  <m:t>u</m:t>
+                </m:r>
+              </m:sub>
+            </m:sSub>
+          </m:e>
+        </m:d>
+      </m:oMath>
+      <w:r>
+        <w:t xml:space="preserve"> and movies </w:t>
+      </w:r>
+      <m:oMath>
+        <m:d>
+          <m:dPr>
+            <m:ctrlPr>
+              <w:rPr>
+                <w:rFonts w:ascii="Cambria Math" w:hAnsi="Cambria Math"/>
+                <w:i/>
+              </w:rPr>
+            </m:ctrlPr>
+          </m:dPr>
+          <m:e>
+            <m:sSub>
+              <m:sSubPr>
+                <m:ctrlPr>
+                  <w:rPr>
+                    <w:rFonts w:ascii="Cambria Math" w:hAnsi="Cambria Math"/>
+                    <w:i/>
+                  </w:rPr>
+                </m:ctrlPr>
+              </m:sSubPr>
+              <m:e>
+                <m:r>
+                  <w:rPr>
+                    <w:rFonts w:ascii="Cambria Math" w:hAnsi="Cambria Math"/>
+                  </w:rPr>
+                  <m:t>b</m:t>
+                </m:r>
+              </m:e>
+              <m:sub>
+                <m:r>
+                  <w:rPr>
+                    <w:rFonts w:ascii="Cambria Math" w:hAnsi="Cambria Math"/>
+                  </w:rPr>
+                  <m:t>m</m:t>
+                </m:r>
+              </m:sub>
+            </m:sSub>
+          </m:e>
+        </m:d>
+      </m:oMath>
+    </w:p>
+    <w:p>
+      <w:pPr>
+        <w:pStyle w:val="ListParagraph"/>
+        <w:numPr>
+          <w:ilvl w:val="1"/>
+          <w:numId w:val="3"/>
+        </w:numPr>
+      </w:pPr>
+      <w:r>
+        <w:t>Initialize as 0</w:t>
+      </w:r>
+    </w:p>
+    <w:p>
+      <w:pPr>
+        <w:pStyle w:val="ListParagraph"/>
+        <w:numPr>
+          <w:ilvl w:val="1"/>
+          <w:numId w:val="3"/>
+        </w:numPr>
+      </w:pPr>
+      <w:r>
+        <w:t>Calculate average</w:t>
+      </w:r>
+    </w:p>
+    <w:p>
+      <w:pPr>
+        <w:pStyle w:val="ListParagraph"/>
+        <w:numPr>
+          <w:ilvl w:val="1"/>
+          <w:numId w:val="3"/>
+        </w:numPr>
+      </w:pPr>
+      <w:r>
+        <w:t>Use these averages to predict all ratings</w:t>
+      </w:r>
+      <w:r>
+        <w:t xml:space="preserve">:  </w:t>
+      </w:r>
+      <m:oMath>
+        <m:sSub>
+          <m:sSubPr>
+            <m:ctrlPr>
+              <w:rPr>
+                <w:rFonts w:ascii="Cambria Math" w:hAnsi="Cambria Math"/>
+                <w:i/>
+              </w:rPr>
+            </m:ctrlPr>
+          </m:sSubPr>
+          <m:e>
+            <m:r>
+              <w:rPr>
+                <w:rFonts w:ascii="Cambria Math" w:hAnsi="Cambria Math"/>
+              </w:rPr>
+              <m:t>r</m:t>
+            </m:r>
+          </m:e>
+          <m:sub>
+            <m:r>
+              <w:rPr>
+                <w:rFonts w:ascii="Cambria Math" w:hAnsi="Cambria Math"/>
+              </w:rPr>
+              <m:t>um</m:t>
+            </m:r>
+          </m:sub>
+        </m:sSub>
+        <m:r>
+          <w:rPr>
+            <w:rFonts w:ascii="Cambria Math" w:hAnsi="Cambria Math"/>
+          </w:rPr>
+          <m:t>=μ+</m:t>
+        </m:r>
+        <m:sSub>
+          <m:sSubPr>
+            <m:ctrlPr>
+              <w:rPr>
+                <w:rFonts w:ascii="Cambria Math" w:hAnsi="Cambria Math"/>
+                <w:i/>
+              </w:rPr>
+            </m:ctrlPr>
+          </m:sSubPr>
+          <m:e>
+            <m:r>
+              <w:rPr>
+                <w:rFonts w:ascii="Cambria Math" w:hAnsi="Cambria Math"/>
+              </w:rPr>
+              <m:t>b</m:t>
+            </m:r>
+          </m:e>
+          <m:sub>
+            <m:r>
+              <w:rPr>
+                <w:rFonts w:ascii="Cambria Math" w:hAnsi="Cambria Math"/>
+              </w:rPr>
+              <m:t>u</m:t>
+            </m:r>
+          </m:sub>
+        </m:sSub>
+        <m:r>
+          <w:rPr>
+            <w:rFonts w:ascii="Cambria Math" w:hAnsi="Cambria Math"/>
+          </w:rPr>
+          <m:t>+</m:t>
+        </m:r>
+        <m:sSub>
+          <m:sSubPr>
+            <m:ctrlPr>
+              <w:rPr>
+                <w:rFonts w:ascii="Cambria Math" w:hAnsi="Cambria Math"/>
+                <w:i/>
+              </w:rPr>
+            </m:ctrlPr>
+          </m:sSubPr>
+          <m:e>
+            <m:r>
+              <w:rPr>
+                <w:rFonts w:ascii="Cambria Math" w:hAnsi="Cambria Math"/>
+              </w:rPr>
+              <m:t>b</m:t>
+            </m:r>
+          </m:e>
+          <m:sub>
+            <m:r>
+              <w:rPr>
+                <w:rFonts w:ascii="Cambria Math" w:hAnsi="Cambria Math"/>
+              </w:rPr>
+              <m:t>m</m:t>
+            </m:r>
+          </m:sub>
+        </m:sSub>
+      </m:oMath>
+    </w:p>
+    <w:p>
+      <w:pPr>
+        <w:pStyle w:val="ListParagraph"/>
+        <w:numPr>
+          <w:ilvl w:val="1"/>
+          <w:numId w:val="3"/>
+        </w:numPr>
+      </w:pPr>
+      <w:r>
+        <w:t>Minimize the least squares:</w:t>
+      </w:r>
+    </w:p>
+    <w:p>
+      <w:pPr>
+        <w:pStyle w:val="ListParagraph"/>
+        <w:numPr>
+          <w:ilvl w:val="2"/>
+          <w:numId w:val="3"/>
+        </w:numPr>
+      </w:pPr>
+      <w:r>
+        <w:t xml:space="preserve">  </w:t>
+      </w:r>
+      <m:oMath>
+        <m:nary>
+          <m:naryPr>
+            <m:chr m:val="∑"/>
+            <m:limLoc m:val="undOvr"/>
+            <m:supHide m:val="1"/>
+            <m:ctrlPr>
+              <w:rPr>
+                <w:rFonts w:ascii="Cambria Math" w:hAnsi="Cambria Math"/>
+                <w:i/>
+              </w:rPr>
+            </m:ctrlPr>
+          </m:naryPr>
+          <m:sub>
+            <m:r>
+              <w:rPr>
+                <w:rFonts w:ascii="Cambria Math" w:hAnsi="Cambria Math"/>
+              </w:rPr>
+              <m:t>(u,m)</m:t>
+            </m:r>
+          </m:sub>
+          <m:sup/>
+          <m:e>
+            <m:d>
+              <m:dPr>
+                <m:ctrlPr>
+                  <w:rPr>
+                    <w:rFonts w:ascii="Cambria Math" w:hAnsi="Cambria Math"/>
+                    <w:i/>
+                  </w:rPr>
+                </m:ctrlPr>
+              </m:dPr>
+              <m:e>
+                <m:sSup>
+                  <m:sSupPr>
+                    <m:ctrlPr>
+                      <w:rPr>
+                        <w:rFonts w:ascii="Cambria Math" w:hAnsi="Cambria Math"/>
+                        <w:i/>
+                      </w:rPr>
+                    </m:ctrlPr>
+                  </m:sSupPr>
+                  <m:e>
+                    <m:d>
+                      <m:dPr>
+                        <m:ctrlPr>
+                          <w:rPr>
+                            <w:rFonts w:ascii="Cambria Math" w:hAnsi="Cambria Math"/>
+                            <w:i/>
+                          </w:rPr>
+                        </m:ctrlPr>
+                      </m:dPr>
+                      <m:e>
+                        <m:sSub>
+                          <m:sSubPr>
+                            <m:ctrlPr>
+                              <w:rPr>
+                                <w:rFonts w:ascii="Cambria Math" w:hAnsi="Cambria Math"/>
+                                <w:i/>
+                              </w:rPr>
+                            </m:ctrlPr>
+                          </m:sSubPr>
+                          <m:e>
+                            <m:r>
+                              <w:rPr>
+                                <w:rFonts w:ascii="Cambria Math" w:hAnsi="Cambria Math"/>
+                              </w:rPr>
+                              <m:t>r</m:t>
+                            </m:r>
+                          </m:e>
+                          <m:sub>
+                            <m:r>
+                              <w:rPr>
+                                <w:rFonts w:ascii="Cambria Math" w:hAnsi="Cambria Math"/>
+                              </w:rPr>
+                              <m:t>um</m:t>
+                            </m:r>
+                          </m:sub>
+                        </m:sSub>
+                        <m:r>
+                          <w:rPr>
+                            <w:rFonts w:ascii="Cambria Math" w:hAnsi="Cambria Math"/>
+                          </w:rPr>
+                          <m:t>-</m:t>
+                        </m:r>
+                        <m:r>
+                          <w:rPr>
+                            <w:rFonts w:ascii="Cambria Math" w:hAnsi="Cambria Math"/>
+                          </w:rPr>
+                          <m:t>μ+</m:t>
+                        </m:r>
+                        <m:sSub>
+                          <m:sSubPr>
+                            <m:ctrlPr>
+                              <w:rPr>
+                                <w:rFonts w:ascii="Cambria Math" w:hAnsi="Cambria Math"/>
+                                <w:i/>
+                              </w:rPr>
+                            </m:ctrlPr>
+                          </m:sSubPr>
+                          <m:e>
+                            <m:r>
+                              <w:rPr>
+                                <w:rFonts w:ascii="Cambria Math" w:hAnsi="Cambria Math"/>
+                              </w:rPr>
+                              <m:t>b</m:t>
+                            </m:r>
+                          </m:e>
+                          <m:sub>
+                            <m:r>
+                              <w:rPr>
+                                <w:rFonts w:ascii="Cambria Math" w:hAnsi="Cambria Math"/>
+                              </w:rPr>
+                              <m:t>u</m:t>
+                            </m:r>
+                          </m:sub>
+                        </m:sSub>
+                        <m:r>
+                          <w:rPr>
+                            <w:rFonts w:ascii="Cambria Math" w:hAnsi="Cambria Math"/>
+                          </w:rPr>
+                          <m:t>+</m:t>
+                        </m:r>
+                        <m:sSub>
+                          <m:sSubPr>
+                            <m:ctrlPr>
+                              <w:rPr>
+                                <w:rFonts w:ascii="Cambria Math" w:hAnsi="Cambria Math"/>
+                                <w:i/>
+                              </w:rPr>
+                            </m:ctrlPr>
+                          </m:sSubPr>
+                          <m:e>
+                            <m:r>
+                              <w:rPr>
+                                <w:rFonts w:ascii="Cambria Math" w:hAnsi="Cambria Math"/>
+                              </w:rPr>
+                              <m:t>b</m:t>
+                            </m:r>
+                          </m:e>
+                          <m:sub>
+                            <m:r>
+                              <w:rPr>
+                                <w:rFonts w:ascii="Cambria Math" w:hAnsi="Cambria Math"/>
+                              </w:rPr>
+                              <m:t>m</m:t>
+                            </m:r>
+                          </m:sub>
+                        </m:sSub>
+                      </m:e>
+                    </m:d>
+                  </m:e>
+                  <m:sup>
+                    <m:r>
+                      <w:rPr>
+                        <w:rFonts w:ascii="Cambria Math" w:hAnsi="Cambria Math"/>
+                      </w:rPr>
+                      <m:t>2</m:t>
+                    </m:r>
+                  </m:sup>
+                </m:sSup>
+                <m:r>
+                  <w:rPr>
+                    <w:rFonts w:ascii="Cambria Math" w:hAnsi="Cambria Math"/>
+                  </w:rPr>
+                  <m:t>+</m:t>
+                </m:r>
+                <m:sSub>
+                  <m:sSubPr>
+                    <m:ctrlPr>
+                      <w:rPr>
+                        <w:rFonts w:ascii="Cambria Math" w:hAnsi="Cambria Math"/>
+                        <w:i/>
+                      </w:rPr>
+                    </m:ctrlPr>
+                  </m:sSubPr>
+                  <m:e>
+                    <m:r>
+                      <w:rPr>
+                        <w:rFonts w:ascii="Cambria Math" w:hAnsi="Cambria Math"/>
+                      </w:rPr>
+                      <m:t>λ</m:t>
+                    </m:r>
+                  </m:e>
+                  <m:sub>
+                    <m:r>
+                      <w:rPr>
+                        <w:rFonts w:ascii="Cambria Math" w:hAnsi="Cambria Math"/>
+                      </w:rPr>
+                      <m:t>1</m:t>
+                    </m:r>
+                  </m:sub>
+                </m:sSub>
+                <m:d>
+                  <m:dPr>
+                    <m:ctrlPr>
+                      <w:rPr>
+                        <w:rFonts w:ascii="Cambria Math" w:hAnsi="Cambria Math"/>
+                        <w:i/>
+                      </w:rPr>
+                    </m:ctrlPr>
+                  </m:dPr>
+                  <m:e>
+                    <m:nary>
+                      <m:naryPr>
+                        <m:chr m:val="∑"/>
+                        <m:limLoc m:val="undOvr"/>
+                        <m:supHide m:val="1"/>
+                        <m:ctrlPr>
+                          <w:rPr>
+                            <w:rFonts w:ascii="Cambria Math" w:hAnsi="Cambria Math"/>
+                            <w:i/>
+                          </w:rPr>
+                        </m:ctrlPr>
+                      </m:naryPr>
+                      <m:sub>
+                        <m:r>
+                          <w:rPr>
+                            <w:rFonts w:ascii="Cambria Math" w:hAnsi="Cambria Math"/>
+                          </w:rPr>
+                          <m:t>u</m:t>
+                        </m:r>
+                      </m:sub>
+                      <m:sup/>
+                      <m:e>
+                        <m:sSubSup>
+                          <m:sSubSupPr>
+                            <m:ctrlPr>
+                              <w:rPr>
+                                <w:rFonts w:ascii="Cambria Math" w:hAnsi="Cambria Math"/>
+                                <w:i/>
+                              </w:rPr>
+                            </m:ctrlPr>
+                          </m:sSubSupPr>
+                          <m:e>
+                            <m:r>
+                              <w:rPr>
+                                <w:rFonts w:ascii="Cambria Math" w:hAnsi="Cambria Math"/>
+                              </w:rPr>
+                              <m:t>b</m:t>
+                            </m:r>
+                          </m:e>
+                          <m:sub>
+                            <m:r>
+                              <w:rPr>
+                                <w:rFonts w:ascii="Cambria Math" w:hAnsi="Cambria Math"/>
+                              </w:rPr>
+                              <m:t>u</m:t>
+                            </m:r>
+                          </m:sub>
+                          <m:sup>
+                            <m:r>
+                              <w:rPr>
+                                <w:rFonts w:ascii="Cambria Math" w:hAnsi="Cambria Math"/>
+                              </w:rPr>
+                              <m:t>2</m:t>
+                            </m:r>
+                          </m:sup>
+                        </m:sSubSup>
+                      </m:e>
+                    </m:nary>
+                    <m:r>
+                      <w:rPr>
+                        <w:rFonts w:ascii="Cambria Math" w:hAnsi="Cambria Math"/>
+                      </w:rPr>
+                      <m:t>+</m:t>
+                    </m:r>
+                    <m:nary>
+                      <m:naryPr>
+                        <m:chr m:val="∑"/>
+                        <m:limLoc m:val="undOvr"/>
+                        <m:supHide m:val="1"/>
+                        <m:ctrlPr>
+                          <w:rPr>
+                            <w:rFonts w:ascii="Cambria Math" w:hAnsi="Cambria Math"/>
+                            <w:i/>
+                          </w:rPr>
+                        </m:ctrlPr>
+                      </m:naryPr>
+                      <m:sub>
+                        <m:r>
+                          <w:rPr>
+                            <w:rFonts w:ascii="Cambria Math" w:hAnsi="Cambria Math"/>
+                          </w:rPr>
+                          <m:t>i</m:t>
+                        </m:r>
+                      </m:sub>
+                      <m:sup/>
+                      <m:e>
+                        <m:sSubSup>
+                          <m:sSubSupPr>
+                            <m:ctrlPr>
+                              <w:rPr>
+                                <w:rFonts w:ascii="Cambria Math" w:hAnsi="Cambria Math"/>
+                                <w:i/>
+                              </w:rPr>
+                            </m:ctrlPr>
+                          </m:sSubSupPr>
+                          <m:e>
+                            <m:r>
+                              <w:rPr>
+                                <w:rFonts w:ascii="Cambria Math" w:hAnsi="Cambria Math"/>
+                              </w:rPr>
+                              <m:t>b</m:t>
+                            </m:r>
+                          </m:e>
+                          <m:sub>
+                            <m:r>
+                              <w:rPr>
+                                <w:rFonts w:ascii="Cambria Math" w:hAnsi="Cambria Math"/>
+                              </w:rPr>
+                              <m:t>i</m:t>
+                            </m:r>
+                          </m:sub>
+                          <m:sup>
+                            <m:r>
+                              <w:rPr>
+                                <w:rFonts w:ascii="Cambria Math" w:hAnsi="Cambria Math"/>
+                              </w:rPr>
+                              <m:t>2</m:t>
+                            </m:r>
+                          </m:sup>
+                        </m:sSubSup>
+                      </m:e>
+                    </m:nary>
+                  </m:e>
+                </m:d>
+              </m:e>
+            </m:d>
+          </m:e>
+        </m:nary>
+      </m:oMath>
+    </w:p>
+    <w:p>
+      <w:pPr>
+        <w:pStyle w:val="ListParagraph"/>
+        <w:numPr>
+          <w:ilvl w:val="2"/>
+          <w:numId w:val="3"/>
+        </w:numPr>
+      </w:pPr>
+      <m:oMath>
+        <m:sSub>
+          <m:sSubPr>
+            <m:ctrlPr>
+              <w:rPr>
+                <w:rFonts w:ascii="Cambria Math" w:hAnsi="Cambria Math"/>
+                <w:i/>
+              </w:rPr>
+            </m:ctrlPr>
+          </m:sSubPr>
+          <m:e>
+            <m:r>
+              <w:rPr>
+                <w:rFonts w:ascii="Cambria Math" w:hAnsi="Cambria Math"/>
+              </w:rPr>
+              <m:t>λ</m:t>
+            </m:r>
+          </m:e>
+          <m:sub>
+            <m:r>
+              <w:rPr>
+                <w:rFonts w:ascii="Cambria Math" w:hAnsi="Cambria Math"/>
+              </w:rPr>
+              <m:t>1</m:t>
+            </m:r>
+          </m:sub>
+        </m:sSub>
+        <m:r>
+          <w:rPr>
+            <w:rFonts w:ascii="Cambria Math" w:hAnsi="Cambria Math"/>
+          </w:rPr>
+          <m:t>~100,</m:t>
+        </m:r>
+      </m:oMath>
+      <w:r>
+        <w:rPr>
+          <w:rFonts w:eastAsiaTheme="minorEastAsia"/>
+        </w:rPr>
+        <w:t xml:space="preserve"> to avoid overfitting</w:t>
+      </w:r>
+    </w:p>
+    <w:p>
+      <w:pPr>
+        <w:pStyle w:val="ListParagraph"/>
+        <w:numPr>
+          <w:ilvl w:val="2"/>
+          <w:numId w:val="3"/>
+        </w:numPr>
+      </w:pPr>
+      <w:r>
+        <w:t>Alternating Least Squared (ALS)</w:t>
+      </w:r>
+    </w:p>
+    <w:p>
+      <w:pPr>
+        <w:pStyle w:val="ListParagraph"/>
+        <w:numPr>
+          <w:ilvl w:val="2"/>
+          <w:numId w:val="3"/>
+        </w:numPr>
+      </w:pPr>
+      <w:r>
+        <w:t>Stochastic Gradient Descent (SGD</w:t>
+      </w:r>
+      <w:r>
+        <w:t>)</w:t>
+      </w:r>
+    </w:p>
+    <w:p>
+      <w:pPr>
+        <w:pStyle w:val="ListParagraph"/>
+        <w:numPr>
+          <w:ilvl w:val="0"/>
+          <w:numId w:val="3"/>
+        </w:numPr>
+      </w:pPr>
+      <w:r>
+        <w:t>Apply algorithm</w:t>
+      </w:r>
+    </w:p>
     <w:p/>
     <w:p>
       <w:pPr>
@@ -1657,6 +2398,1486 @@
         </w:rPr>
       </w:pPr>
       <w:r>
+        <w:rPr>
+          <w:b/>
+        </w:rPr>
+        <w:t>Process (SVD):</w:t>
+      </w:r>
+    </w:p>
+    <w:p>
+      <w:pPr>
+        <w:pStyle w:val="ListParagraph"/>
+        <w:numPr>
+          <w:ilvl w:val="0"/>
+          <w:numId w:val="4"/>
+        </w:numPr>
+      </w:pPr>
+      <w:r>
+        <w:t>Obtain User x Movie matrix</w:t>
+      </w:r>
+      <w:r>
+        <w:t xml:space="preserve"> (R)</w:t>
+      </w:r>
+    </w:p>
+    <w:p>
+      <w:pPr>
+        <w:pStyle w:val="ListParagraph"/>
+        <w:numPr>
+          <w:ilvl w:val="0"/>
+          <w:numId w:val="4"/>
+        </w:numPr>
+      </w:pPr>
+      <w:r>
+        <w:t xml:space="preserve">Calculate baselines for users </w:t>
+      </w:r>
+      <m:oMath>
+        <m:d>
+          <m:dPr>
+            <m:ctrlPr>
+              <w:rPr>
+                <w:rFonts w:ascii="Cambria Math" w:hAnsi="Cambria Math"/>
+                <w:i/>
+              </w:rPr>
+            </m:ctrlPr>
+          </m:dPr>
+          <m:e>
+            <m:sSub>
+              <m:sSubPr>
+                <m:ctrlPr>
+                  <w:rPr>
+                    <w:rFonts w:ascii="Cambria Math" w:hAnsi="Cambria Math"/>
+                    <w:i/>
+                  </w:rPr>
+                </m:ctrlPr>
+              </m:sSubPr>
+              <m:e>
+                <m:r>
+                  <w:rPr>
+                    <w:rFonts w:ascii="Cambria Math" w:hAnsi="Cambria Math"/>
+                  </w:rPr>
+                  <m:t>b</m:t>
+                </m:r>
+              </m:e>
+              <m:sub>
+                <m:r>
+                  <w:rPr>
+                    <w:rFonts w:ascii="Cambria Math" w:hAnsi="Cambria Math"/>
+                  </w:rPr>
+                  <m:t>u</m:t>
+                </m:r>
+              </m:sub>
+            </m:sSub>
+          </m:e>
+        </m:d>
+      </m:oMath>
+      <w:r>
+        <w:t xml:space="preserve"> and movies </w:t>
+      </w:r>
+      <m:oMath>
+        <m:d>
+          <m:dPr>
+            <m:ctrlPr>
+              <w:rPr>
+                <w:rFonts w:ascii="Cambria Math" w:hAnsi="Cambria Math"/>
+                <w:i/>
+              </w:rPr>
+            </m:ctrlPr>
+          </m:dPr>
+          <m:e>
+            <m:sSub>
+              <m:sSubPr>
+                <m:ctrlPr>
+                  <w:rPr>
+                    <w:rFonts w:ascii="Cambria Math" w:hAnsi="Cambria Math"/>
+                    <w:i/>
+                  </w:rPr>
+                </m:ctrlPr>
+              </m:sSubPr>
+              <m:e>
+                <m:r>
+                  <w:rPr>
+                    <w:rFonts w:ascii="Cambria Math" w:hAnsi="Cambria Math"/>
+                  </w:rPr>
+                  <m:t>b</m:t>
+                </m:r>
+              </m:e>
+              <m:sub>
+                <m:r>
+                  <w:rPr>
+                    <w:rFonts w:ascii="Cambria Math" w:hAnsi="Cambria Math"/>
+                  </w:rPr>
+                  <m:t>m</m:t>
+                </m:r>
+              </m:sub>
+            </m:sSub>
+          </m:e>
+        </m:d>
+      </m:oMath>
+    </w:p>
+    <w:p>
+      <w:pPr>
+        <w:pStyle w:val="ListParagraph"/>
+        <w:numPr>
+          <w:ilvl w:val="1"/>
+          <w:numId w:val="4"/>
+        </w:numPr>
+      </w:pPr>
+      <w:r>
+        <w:t>Initialize as 0</w:t>
+      </w:r>
+    </w:p>
+    <w:p>
+      <w:pPr>
+        <w:pStyle w:val="ListParagraph"/>
+        <w:numPr>
+          <w:ilvl w:val="1"/>
+          <w:numId w:val="4"/>
+        </w:numPr>
+      </w:pPr>
+      <w:r>
+        <w:t>Calculate average</w:t>
+      </w:r>
+    </w:p>
+    <w:p>
+      <w:pPr>
+        <w:pStyle w:val="ListParagraph"/>
+        <w:numPr>
+          <w:ilvl w:val="1"/>
+          <w:numId w:val="4"/>
+        </w:numPr>
+      </w:pPr>
+      <w:r>
+        <w:t xml:space="preserve">Use these averages to predict all ratings:  </w:t>
+      </w:r>
+      <m:oMath>
+        <m:sSub>
+          <m:sSubPr>
+            <m:ctrlPr>
+              <w:rPr>
+                <w:rFonts w:ascii="Cambria Math" w:hAnsi="Cambria Math"/>
+                <w:i/>
+              </w:rPr>
+            </m:ctrlPr>
+          </m:sSubPr>
+          <m:e>
+            <m:acc>
+              <m:accPr>
+                <m:ctrlPr>
+                  <w:rPr>
+                    <w:rFonts w:ascii="Cambria Math" w:hAnsi="Cambria Math"/>
+                    <w:i/>
+                  </w:rPr>
+                </m:ctrlPr>
+              </m:accPr>
+              <m:e>
+                <m:r>
+                  <w:rPr>
+                    <w:rFonts w:ascii="Cambria Math" w:hAnsi="Cambria Math"/>
+                  </w:rPr>
+                  <m:t>r</m:t>
+                </m:r>
+              </m:e>
+            </m:acc>
+          </m:e>
+          <m:sub>
+            <m:r>
+              <w:rPr>
+                <w:rFonts w:ascii="Cambria Math" w:hAnsi="Cambria Math"/>
+              </w:rPr>
+              <m:t>um</m:t>
+            </m:r>
+          </m:sub>
+        </m:sSub>
+        <m:r>
+          <w:rPr>
+            <w:rFonts w:ascii="Cambria Math" w:hAnsi="Cambria Math"/>
+          </w:rPr>
+          <m:t>=μ+</m:t>
+        </m:r>
+        <m:sSub>
+          <m:sSubPr>
+            <m:ctrlPr>
+              <w:rPr>
+                <w:rFonts w:ascii="Cambria Math" w:hAnsi="Cambria Math"/>
+                <w:i/>
+              </w:rPr>
+            </m:ctrlPr>
+          </m:sSubPr>
+          <m:e>
+            <m:r>
+              <w:rPr>
+                <w:rFonts w:ascii="Cambria Math" w:hAnsi="Cambria Math"/>
+              </w:rPr>
+              <m:t>b</m:t>
+            </m:r>
+          </m:e>
+          <m:sub>
+            <m:r>
+              <w:rPr>
+                <w:rFonts w:ascii="Cambria Math" w:hAnsi="Cambria Math"/>
+              </w:rPr>
+              <m:t>u</m:t>
+            </m:r>
+          </m:sub>
+        </m:sSub>
+        <m:r>
+          <w:rPr>
+            <w:rFonts w:ascii="Cambria Math" w:hAnsi="Cambria Math"/>
+          </w:rPr>
+          <m:t>+</m:t>
+        </m:r>
+        <m:sSub>
+          <m:sSubPr>
+            <m:ctrlPr>
+              <w:rPr>
+                <w:rFonts w:ascii="Cambria Math" w:hAnsi="Cambria Math"/>
+                <w:i/>
+              </w:rPr>
+            </m:ctrlPr>
+          </m:sSubPr>
+          <m:e>
+            <m:r>
+              <w:rPr>
+                <w:rFonts w:ascii="Cambria Math" w:hAnsi="Cambria Math"/>
+              </w:rPr>
+              <m:t>b</m:t>
+            </m:r>
+          </m:e>
+          <m:sub>
+            <m:r>
+              <w:rPr>
+                <w:rFonts w:ascii="Cambria Math" w:hAnsi="Cambria Math"/>
+              </w:rPr>
+              <m:t>m</m:t>
+            </m:r>
+          </m:sub>
+        </m:sSub>
+      </m:oMath>
+    </w:p>
+    <w:p>
+      <w:pPr>
+        <w:pStyle w:val="ListParagraph"/>
+        <w:numPr>
+          <w:ilvl w:val="1"/>
+          <w:numId w:val="4"/>
+        </w:numPr>
+      </w:pPr>
+      <w:r>
+        <w:t>Minimize the least squares:</w:t>
+      </w:r>
+    </w:p>
+    <w:p>
+      <w:pPr>
+        <w:pStyle w:val="ListParagraph"/>
+        <w:numPr>
+          <w:ilvl w:val="2"/>
+          <w:numId w:val="4"/>
+        </w:numPr>
+      </w:pPr>
+      <w:r>
+        <w:t xml:space="preserve">  </w:t>
+      </w:r>
+      <m:oMath>
+        <m:nary>
+          <m:naryPr>
+            <m:chr m:val="∑"/>
+            <m:limLoc m:val="undOvr"/>
+            <m:supHide m:val="1"/>
+            <m:ctrlPr>
+              <w:rPr>
+                <w:rFonts w:ascii="Cambria Math" w:hAnsi="Cambria Math"/>
+                <w:i/>
+              </w:rPr>
+            </m:ctrlPr>
+          </m:naryPr>
+          <m:sub>
+            <m:r>
+              <w:rPr>
+                <w:rFonts w:ascii="Cambria Math" w:hAnsi="Cambria Math"/>
+              </w:rPr>
+              <m:t>(u,m)</m:t>
+            </m:r>
+          </m:sub>
+          <m:sup/>
+          <m:e>
+            <m:d>
+              <m:dPr>
+                <m:ctrlPr>
+                  <w:rPr>
+                    <w:rFonts w:ascii="Cambria Math" w:hAnsi="Cambria Math"/>
+                    <w:i/>
+                  </w:rPr>
+                </m:ctrlPr>
+              </m:dPr>
+              <m:e>
+                <m:sSup>
+                  <m:sSupPr>
+                    <m:ctrlPr>
+                      <w:rPr>
+                        <w:rFonts w:ascii="Cambria Math" w:hAnsi="Cambria Math"/>
+                        <w:i/>
+                      </w:rPr>
+                    </m:ctrlPr>
+                  </m:sSupPr>
+                  <m:e>
+                    <m:d>
+                      <m:dPr>
+                        <m:ctrlPr>
+                          <w:rPr>
+                            <w:rFonts w:ascii="Cambria Math" w:hAnsi="Cambria Math"/>
+                            <w:i/>
+                          </w:rPr>
+                        </m:ctrlPr>
+                      </m:dPr>
+                      <m:e>
+                        <m:sSub>
+                          <m:sSubPr>
+                            <m:ctrlPr>
+                              <w:rPr>
+                                <w:rFonts w:ascii="Cambria Math" w:hAnsi="Cambria Math"/>
+                                <w:i/>
+                              </w:rPr>
+                            </m:ctrlPr>
+                          </m:sSubPr>
+                          <m:e>
+                            <m:r>
+                              <w:rPr>
+                                <w:rFonts w:ascii="Cambria Math" w:hAnsi="Cambria Math"/>
+                              </w:rPr>
+                              <m:t>r</m:t>
+                            </m:r>
+                          </m:e>
+                          <m:sub>
+                            <m:r>
+                              <w:rPr>
+                                <w:rFonts w:ascii="Cambria Math" w:hAnsi="Cambria Math"/>
+                              </w:rPr>
+                              <m:t>um</m:t>
+                            </m:r>
+                          </m:sub>
+                        </m:sSub>
+                        <m:r>
+                          <w:rPr>
+                            <w:rFonts w:ascii="Cambria Math" w:hAnsi="Cambria Math"/>
+                          </w:rPr>
+                          <m:t>-μ+</m:t>
+                        </m:r>
+                        <m:sSub>
+                          <m:sSubPr>
+                            <m:ctrlPr>
+                              <w:rPr>
+                                <w:rFonts w:ascii="Cambria Math" w:hAnsi="Cambria Math"/>
+                                <w:i/>
+                              </w:rPr>
+                            </m:ctrlPr>
+                          </m:sSubPr>
+                          <m:e>
+                            <m:r>
+                              <w:rPr>
+                                <w:rFonts w:ascii="Cambria Math" w:hAnsi="Cambria Math"/>
+                              </w:rPr>
+                              <m:t>b</m:t>
+                            </m:r>
+                          </m:e>
+                          <m:sub>
+                            <m:r>
+                              <w:rPr>
+                                <w:rFonts w:ascii="Cambria Math" w:hAnsi="Cambria Math"/>
+                              </w:rPr>
+                              <m:t>u</m:t>
+                            </m:r>
+                          </m:sub>
+                        </m:sSub>
+                        <m:r>
+                          <w:rPr>
+                            <w:rFonts w:ascii="Cambria Math" w:hAnsi="Cambria Math"/>
+                          </w:rPr>
+                          <m:t>+</m:t>
+                        </m:r>
+                        <m:sSub>
+                          <m:sSubPr>
+                            <m:ctrlPr>
+                              <w:rPr>
+                                <w:rFonts w:ascii="Cambria Math" w:hAnsi="Cambria Math"/>
+                                <w:i/>
+                              </w:rPr>
+                            </m:ctrlPr>
+                          </m:sSubPr>
+                          <m:e>
+                            <m:r>
+                              <w:rPr>
+                                <w:rFonts w:ascii="Cambria Math" w:hAnsi="Cambria Math"/>
+                              </w:rPr>
+                              <m:t>b</m:t>
+                            </m:r>
+                          </m:e>
+                          <m:sub>
+                            <m:r>
+                              <w:rPr>
+                                <w:rFonts w:ascii="Cambria Math" w:hAnsi="Cambria Math"/>
+                              </w:rPr>
+                              <m:t>m</m:t>
+                            </m:r>
+                          </m:sub>
+                        </m:sSub>
+                      </m:e>
+                    </m:d>
+                  </m:e>
+                  <m:sup>
+                    <m:r>
+                      <w:rPr>
+                        <w:rFonts w:ascii="Cambria Math" w:hAnsi="Cambria Math"/>
+                      </w:rPr>
+                      <m:t>2</m:t>
+                    </m:r>
+                  </m:sup>
+                </m:sSup>
+              </m:e>
+            </m:d>
+            <m:r>
+              <w:rPr>
+                <w:rFonts w:ascii="Cambria Math" w:hAnsi="Cambria Math"/>
+              </w:rPr>
+              <m:t>+</m:t>
+            </m:r>
+            <m:sSub>
+              <m:sSubPr>
+                <m:ctrlPr>
+                  <w:rPr>
+                    <w:rFonts w:ascii="Cambria Math" w:hAnsi="Cambria Math"/>
+                    <w:i/>
+                  </w:rPr>
+                </m:ctrlPr>
+              </m:sSubPr>
+              <m:e>
+                <m:r>
+                  <w:rPr>
+                    <w:rFonts w:ascii="Cambria Math" w:hAnsi="Cambria Math"/>
+                  </w:rPr>
+                  <m:t>λ</m:t>
+                </m:r>
+              </m:e>
+              <m:sub>
+                <m:r>
+                  <w:rPr>
+                    <w:rFonts w:ascii="Cambria Math" w:hAnsi="Cambria Math"/>
+                  </w:rPr>
+                  <m:t>1</m:t>
+                </m:r>
+              </m:sub>
+            </m:sSub>
+            <m:d>
+              <m:dPr>
+                <m:ctrlPr>
+                  <w:rPr>
+                    <w:rFonts w:ascii="Cambria Math" w:hAnsi="Cambria Math"/>
+                    <w:i/>
+                  </w:rPr>
+                </m:ctrlPr>
+              </m:dPr>
+              <m:e>
+                <m:nary>
+                  <m:naryPr>
+                    <m:chr m:val="∑"/>
+                    <m:limLoc m:val="undOvr"/>
+                    <m:supHide m:val="1"/>
+                    <m:ctrlPr>
+                      <w:rPr>
+                        <w:rFonts w:ascii="Cambria Math" w:hAnsi="Cambria Math"/>
+                        <w:i/>
+                      </w:rPr>
+                    </m:ctrlPr>
+                  </m:naryPr>
+                  <m:sub>
+                    <m:r>
+                      <w:rPr>
+                        <w:rFonts w:ascii="Cambria Math" w:hAnsi="Cambria Math"/>
+                      </w:rPr>
+                      <m:t>u</m:t>
+                    </m:r>
+                  </m:sub>
+                  <m:sup/>
+                  <m:e>
+                    <m:sSubSup>
+                      <m:sSubSupPr>
+                        <m:ctrlPr>
+                          <w:rPr>
+                            <w:rFonts w:ascii="Cambria Math" w:hAnsi="Cambria Math"/>
+                            <w:i/>
+                          </w:rPr>
+                        </m:ctrlPr>
+                      </m:sSubSupPr>
+                      <m:e>
+                        <m:r>
+                          <w:rPr>
+                            <w:rFonts w:ascii="Cambria Math" w:hAnsi="Cambria Math"/>
+                          </w:rPr>
+                          <m:t>b</m:t>
+                        </m:r>
+                      </m:e>
+                      <m:sub>
+                        <m:r>
+                          <w:rPr>
+                            <w:rFonts w:ascii="Cambria Math" w:hAnsi="Cambria Math"/>
+                          </w:rPr>
+                          <m:t>u</m:t>
+                        </m:r>
+                      </m:sub>
+                      <m:sup>
+                        <m:r>
+                          <w:rPr>
+                            <w:rFonts w:ascii="Cambria Math" w:hAnsi="Cambria Math"/>
+                          </w:rPr>
+                          <m:t>2</m:t>
+                        </m:r>
+                      </m:sup>
+                    </m:sSubSup>
+                  </m:e>
+                </m:nary>
+                <m:r>
+                  <w:rPr>
+                    <w:rFonts w:ascii="Cambria Math" w:hAnsi="Cambria Math"/>
+                  </w:rPr>
+                  <m:t>+</m:t>
+                </m:r>
+                <m:nary>
+                  <m:naryPr>
+                    <m:chr m:val="∑"/>
+                    <m:limLoc m:val="undOvr"/>
+                    <m:supHide m:val="1"/>
+                    <m:ctrlPr>
+                      <w:rPr>
+                        <w:rFonts w:ascii="Cambria Math" w:hAnsi="Cambria Math"/>
+                        <w:i/>
+                      </w:rPr>
+                    </m:ctrlPr>
+                  </m:naryPr>
+                  <m:sub>
+                    <m:r>
+                      <w:rPr>
+                        <w:rFonts w:ascii="Cambria Math" w:hAnsi="Cambria Math"/>
+                      </w:rPr>
+                      <m:t>i</m:t>
+                    </m:r>
+                  </m:sub>
+                  <m:sup/>
+                  <m:e>
+                    <m:sSubSup>
+                      <m:sSubSupPr>
+                        <m:ctrlPr>
+                          <w:rPr>
+                            <w:rFonts w:ascii="Cambria Math" w:hAnsi="Cambria Math"/>
+                            <w:i/>
+                          </w:rPr>
+                        </m:ctrlPr>
+                      </m:sSubSupPr>
+                      <m:e>
+                        <m:r>
+                          <w:rPr>
+                            <w:rFonts w:ascii="Cambria Math" w:hAnsi="Cambria Math"/>
+                          </w:rPr>
+                          <m:t>b</m:t>
+                        </m:r>
+                      </m:e>
+                      <m:sub>
+                        <m:r>
+                          <w:rPr>
+                            <w:rFonts w:ascii="Cambria Math" w:hAnsi="Cambria Math"/>
+                          </w:rPr>
+                          <m:t>i</m:t>
+                        </m:r>
+                      </m:sub>
+                      <m:sup>
+                        <m:r>
+                          <w:rPr>
+                            <w:rFonts w:ascii="Cambria Math" w:hAnsi="Cambria Math"/>
+                          </w:rPr>
+                          <m:t>2</m:t>
+                        </m:r>
+                      </m:sup>
+                    </m:sSubSup>
+                  </m:e>
+                </m:nary>
+              </m:e>
+            </m:d>
+          </m:e>
+        </m:nary>
+      </m:oMath>
+    </w:p>
+    <w:p>
+      <w:pPr>
+        <w:pStyle w:val="ListParagraph"/>
+        <w:numPr>
+          <w:ilvl w:val="2"/>
+          <w:numId w:val="4"/>
+        </w:numPr>
+      </w:pPr>
+      <m:oMath>
+        <m:sSub>
+          <m:sSubPr>
+            <m:ctrlPr>
+              <w:rPr>
+                <w:rFonts w:ascii="Cambria Math" w:hAnsi="Cambria Math"/>
+                <w:i/>
+              </w:rPr>
+            </m:ctrlPr>
+          </m:sSubPr>
+          <m:e>
+            <m:r>
+              <w:rPr>
+                <w:rFonts w:ascii="Cambria Math" w:hAnsi="Cambria Math"/>
+              </w:rPr>
+              <m:t>λ</m:t>
+            </m:r>
+          </m:e>
+          <m:sub>
+            <m:r>
+              <w:rPr>
+                <w:rFonts w:ascii="Cambria Math" w:hAnsi="Cambria Math"/>
+              </w:rPr>
+              <m:t>1</m:t>
+            </m:r>
+          </m:sub>
+        </m:sSub>
+        <m:r>
+          <w:rPr>
+            <w:rFonts w:ascii="Cambria Math" w:hAnsi="Cambria Math"/>
+          </w:rPr>
+          <m:t>~100,</m:t>
+        </m:r>
+      </m:oMath>
+      <w:r>
+        <w:rPr>
+          <w:rFonts w:eastAsiaTheme="minorEastAsia"/>
+        </w:rPr>
+        <w:t xml:space="preserve"> to avoid overfitting</w:t>
+      </w:r>
+    </w:p>
+    <w:p>
+      <w:pPr>
+        <w:pStyle w:val="ListParagraph"/>
+        <w:numPr>
+          <w:ilvl w:val="2"/>
+          <w:numId w:val="4"/>
+        </w:numPr>
+      </w:pPr>
+      <w:r>
+        <w:t xml:space="preserve">Use </w:t>
+      </w:r>
+      <w:r>
+        <w:t>Alternating Least Squared (ALS)</w:t>
+      </w:r>
+    </w:p>
+    <w:p>
+      <w:pPr>
+        <w:pStyle w:val="ListParagraph"/>
+        <w:numPr>
+          <w:ilvl w:val="2"/>
+          <w:numId w:val="4"/>
+        </w:numPr>
+      </w:pPr>
+      <w:r>
+        <w:t xml:space="preserve">Or </w:t>
+      </w:r>
+      <w:r>
+        <w:t>Stochastic Gradient Descent (SGD)</w:t>
+      </w:r>
+    </w:p>
+    <w:p>
+      <w:pPr>
+        <w:pStyle w:val="ListParagraph"/>
+        <w:numPr>
+          <w:ilvl w:val="0"/>
+          <w:numId w:val="4"/>
+        </w:numPr>
+      </w:pPr>
+      <w:r>
+        <w:t>Compute the SVD of the User x Movie matrix</w:t>
+      </w:r>
+      <w:r>
+        <w:t xml:space="preserve">:  </w:t>
+      </w:r>
+      <m:oMath>
+        <m:r>
+          <w:rPr>
+            <w:rFonts w:ascii="Cambria Math" w:hAnsi="Cambria Math"/>
+          </w:rPr>
+          <m:t>R=</m:t>
+        </m:r>
+        <m:sSup>
+          <m:sSupPr>
+            <m:ctrlPr>
+              <w:rPr>
+                <w:rFonts w:ascii="Cambria Math" w:hAnsi="Cambria Math"/>
+                <w:i/>
+              </w:rPr>
+            </m:ctrlPr>
+          </m:sSupPr>
+          <m:e>
+            <m:r>
+              <w:rPr>
+                <w:rFonts w:ascii="Cambria Math" w:hAnsi="Cambria Math"/>
+              </w:rPr>
+              <m:t>Q</m:t>
+            </m:r>
+          </m:e>
+          <m:sup>
+            <m:r>
+              <w:rPr>
+                <w:rFonts w:ascii="Cambria Math" w:hAnsi="Cambria Math"/>
+              </w:rPr>
+              <m:t>T</m:t>
+            </m:r>
+          </m:sup>
+        </m:sSup>
+        <m:r>
+          <w:rPr>
+            <w:rFonts w:ascii="Cambria Math" w:hAnsi="Cambria Math"/>
+          </w:rPr>
+          <m:t>P</m:t>
+        </m:r>
+      </m:oMath>
+    </w:p>
+    <w:p>
+      <w:pPr>
+        <w:pStyle w:val="ListParagraph"/>
+        <w:numPr>
+          <w:ilvl w:val="1"/>
+          <w:numId w:val="4"/>
+        </w:numPr>
+      </w:pPr>
+      <w:r>
+        <w:rPr>
+          <w:rFonts w:eastAsiaTheme="minorEastAsia"/>
+        </w:rPr>
+        <w:t>Aldous-</w:t>
+      </w:r>
+      <w:bookmarkStart w:id="0" w:name="_GoBack"/>
+      <w:bookmarkEnd w:id="0"/>
+      <w:r>
+        <w:rPr>
+          <w:rFonts w:eastAsiaTheme="minorEastAsia"/>
+        </w:rPr>
+        <w:t>Hoover Factorization</w:t>
+      </w:r>
+    </w:p>
+    <w:p>
+      <w:pPr>
+        <w:pStyle w:val="ListParagraph"/>
+        <w:numPr>
+          <w:ilvl w:val="1"/>
+          <w:numId w:val="4"/>
+        </w:numPr>
+      </w:pPr>
+      <w:r>
+        <w:t xml:space="preserve">Use the SVD and the baseline to predict all ratings:  </w:t>
+      </w:r>
+      <m:oMath>
+        <m:sSub>
+          <m:sSubPr>
+            <m:ctrlPr>
+              <w:rPr>
+                <w:rFonts w:ascii="Cambria Math" w:hAnsi="Cambria Math"/>
+                <w:i/>
+              </w:rPr>
+            </m:ctrlPr>
+          </m:sSubPr>
+          <m:e>
+            <m:acc>
+              <m:accPr>
+                <m:ctrlPr>
+                  <w:rPr>
+                    <w:rFonts w:ascii="Cambria Math" w:hAnsi="Cambria Math"/>
+                    <w:i/>
+                  </w:rPr>
+                </m:ctrlPr>
+              </m:accPr>
+              <m:e>
+                <m:r>
+                  <w:rPr>
+                    <w:rFonts w:ascii="Cambria Math" w:hAnsi="Cambria Math"/>
+                  </w:rPr>
+                  <m:t>r</m:t>
+                </m:r>
+              </m:e>
+            </m:acc>
+          </m:e>
+          <m:sub>
+            <m:r>
+              <w:rPr>
+                <w:rFonts w:ascii="Cambria Math" w:hAnsi="Cambria Math"/>
+              </w:rPr>
+              <m:t>um</m:t>
+            </m:r>
+          </m:sub>
+        </m:sSub>
+        <m:r>
+          <w:rPr>
+            <w:rFonts w:ascii="Cambria Math" w:hAnsi="Cambria Math"/>
+          </w:rPr>
+          <m:t>=</m:t>
+        </m:r>
+        <m:r>
+          <w:rPr>
+            <w:rFonts w:ascii="Cambria Math" w:hAnsi="Cambria Math"/>
+          </w:rPr>
+          <m:t>μ+</m:t>
+        </m:r>
+        <m:sSub>
+          <m:sSubPr>
+            <m:ctrlPr>
+              <w:rPr>
+                <w:rFonts w:ascii="Cambria Math" w:hAnsi="Cambria Math"/>
+                <w:i/>
+              </w:rPr>
+            </m:ctrlPr>
+          </m:sSubPr>
+          <m:e>
+            <m:r>
+              <w:rPr>
+                <w:rFonts w:ascii="Cambria Math" w:hAnsi="Cambria Math"/>
+              </w:rPr>
+              <m:t>b</m:t>
+            </m:r>
+          </m:e>
+          <m:sub>
+            <m:r>
+              <w:rPr>
+                <w:rFonts w:ascii="Cambria Math" w:hAnsi="Cambria Math"/>
+              </w:rPr>
+              <m:t>u</m:t>
+            </m:r>
+          </m:sub>
+        </m:sSub>
+        <m:r>
+          <w:rPr>
+            <w:rFonts w:ascii="Cambria Math" w:hAnsi="Cambria Math"/>
+          </w:rPr>
+          <m:t>+</m:t>
+        </m:r>
+        <m:sSub>
+          <m:sSubPr>
+            <m:ctrlPr>
+              <w:rPr>
+                <w:rFonts w:ascii="Cambria Math" w:hAnsi="Cambria Math"/>
+                <w:i/>
+              </w:rPr>
+            </m:ctrlPr>
+          </m:sSubPr>
+          <m:e>
+            <m:r>
+              <w:rPr>
+                <w:rFonts w:ascii="Cambria Math" w:hAnsi="Cambria Math"/>
+              </w:rPr>
+              <m:t>b</m:t>
+            </m:r>
+          </m:e>
+          <m:sub>
+            <m:r>
+              <w:rPr>
+                <w:rFonts w:ascii="Cambria Math" w:hAnsi="Cambria Math"/>
+              </w:rPr>
+              <m:t>m</m:t>
+            </m:r>
+          </m:sub>
+        </m:sSub>
+        <m:r>
+          <w:rPr>
+            <w:rFonts w:ascii="Cambria Math" w:hAnsi="Cambria Math"/>
+          </w:rPr>
+          <m:t>+</m:t>
+        </m:r>
+        <m:sSubSup>
+          <m:sSubSupPr>
+            <m:ctrlPr>
+              <w:rPr>
+                <w:rFonts w:ascii="Cambria Math" w:hAnsi="Cambria Math"/>
+                <w:i/>
+              </w:rPr>
+            </m:ctrlPr>
+          </m:sSubSupPr>
+          <m:e>
+            <m:r>
+              <w:rPr>
+                <w:rFonts w:ascii="Cambria Math" w:hAnsi="Cambria Math"/>
+              </w:rPr>
+              <m:t>q</m:t>
+            </m:r>
+          </m:e>
+          <m:sub>
+            <m:r>
+              <w:rPr>
+                <w:rFonts w:ascii="Cambria Math" w:hAnsi="Cambria Math"/>
+              </w:rPr>
+              <m:t>i</m:t>
+            </m:r>
+          </m:sub>
+          <m:sup>
+            <m:r>
+              <w:rPr>
+                <w:rFonts w:ascii="Cambria Math" w:hAnsi="Cambria Math"/>
+              </w:rPr>
+              <m:t>T</m:t>
+            </m:r>
+          </m:sup>
+        </m:sSubSup>
+        <m:sSub>
+          <m:sSubPr>
+            <m:ctrlPr>
+              <w:rPr>
+                <w:rFonts w:ascii="Cambria Math" w:hAnsi="Cambria Math"/>
+                <w:i/>
+              </w:rPr>
+            </m:ctrlPr>
+          </m:sSubPr>
+          <m:e>
+            <m:r>
+              <w:rPr>
+                <w:rFonts w:ascii="Cambria Math" w:hAnsi="Cambria Math"/>
+              </w:rPr>
+              <m:t>p</m:t>
+            </m:r>
+          </m:e>
+          <m:sub>
+            <m:r>
+              <w:rPr>
+                <w:rFonts w:ascii="Cambria Math" w:hAnsi="Cambria Math"/>
+              </w:rPr>
+              <m:t>j</m:t>
+            </m:r>
+          </m:sub>
+        </m:sSub>
+      </m:oMath>
+    </w:p>
+    <w:p>
+      <w:pPr>
+        <w:pStyle w:val="ListParagraph"/>
+        <w:numPr>
+          <w:ilvl w:val="1"/>
+          <w:numId w:val="4"/>
+        </w:numPr>
+      </w:pPr>
+      <w:r>
+        <w:rPr>
+          <w:rFonts w:eastAsiaTheme="minorEastAsia"/>
+        </w:rPr>
+        <w:t>Minimize the least squares:</w:t>
+      </w:r>
+    </w:p>
+    <w:p>
+      <w:pPr>
+        <w:pStyle w:val="ListParagraph"/>
+        <w:numPr>
+          <w:ilvl w:val="2"/>
+          <w:numId w:val="4"/>
+        </w:numPr>
+      </w:pPr>
+      <w:r>
+        <w:t xml:space="preserve">  </w:t>
+      </w:r>
+      <m:oMath>
+        <m:nary>
+          <m:naryPr>
+            <m:chr m:val="∑"/>
+            <m:limLoc m:val="undOvr"/>
+            <m:supHide m:val="1"/>
+            <m:ctrlPr>
+              <w:rPr>
+                <w:rFonts w:ascii="Cambria Math" w:hAnsi="Cambria Math"/>
+                <w:i/>
+              </w:rPr>
+            </m:ctrlPr>
+          </m:naryPr>
+          <m:sub>
+            <m:r>
+              <w:rPr>
+                <w:rFonts w:ascii="Cambria Math" w:hAnsi="Cambria Math"/>
+              </w:rPr>
+              <m:t>(u,m)</m:t>
+            </m:r>
+          </m:sub>
+          <m:sup/>
+          <m:e>
+            <m:d>
+              <m:dPr>
+                <m:ctrlPr>
+                  <w:rPr>
+                    <w:rFonts w:ascii="Cambria Math" w:hAnsi="Cambria Math"/>
+                    <w:i/>
+                  </w:rPr>
+                </m:ctrlPr>
+              </m:dPr>
+              <m:e>
+                <m:sSup>
+                  <m:sSupPr>
+                    <m:ctrlPr>
+                      <w:rPr>
+                        <w:rFonts w:ascii="Cambria Math" w:hAnsi="Cambria Math"/>
+                        <w:i/>
+                      </w:rPr>
+                    </m:ctrlPr>
+                  </m:sSupPr>
+                  <m:e>
+                    <m:d>
+                      <m:dPr>
+                        <m:ctrlPr>
+                          <w:rPr>
+                            <w:rFonts w:ascii="Cambria Math" w:hAnsi="Cambria Math"/>
+                            <w:i/>
+                          </w:rPr>
+                        </m:ctrlPr>
+                      </m:dPr>
+                      <m:e>
+                        <m:sSub>
+                          <m:sSubPr>
+                            <m:ctrlPr>
+                              <w:rPr>
+                                <w:rFonts w:ascii="Cambria Math" w:hAnsi="Cambria Math"/>
+                                <w:i/>
+                              </w:rPr>
+                            </m:ctrlPr>
+                          </m:sSubPr>
+                          <m:e>
+                            <m:r>
+                              <w:rPr>
+                                <w:rFonts w:ascii="Cambria Math" w:hAnsi="Cambria Math"/>
+                              </w:rPr>
+                              <m:t>r</m:t>
+                            </m:r>
+                          </m:e>
+                          <m:sub>
+                            <m:r>
+                              <w:rPr>
+                                <w:rFonts w:ascii="Cambria Math" w:hAnsi="Cambria Math"/>
+                              </w:rPr>
+                              <m:t>um</m:t>
+                            </m:r>
+                          </m:sub>
+                        </m:sSub>
+                        <m:r>
+                          <w:rPr>
+                            <w:rFonts w:ascii="Cambria Math" w:hAnsi="Cambria Math"/>
+                          </w:rPr>
+                          <m:t>-μ+</m:t>
+                        </m:r>
+                        <m:sSub>
+                          <m:sSubPr>
+                            <m:ctrlPr>
+                              <w:rPr>
+                                <w:rFonts w:ascii="Cambria Math" w:hAnsi="Cambria Math"/>
+                                <w:i/>
+                              </w:rPr>
+                            </m:ctrlPr>
+                          </m:sSubPr>
+                          <m:e>
+                            <m:r>
+                              <w:rPr>
+                                <w:rFonts w:ascii="Cambria Math" w:hAnsi="Cambria Math"/>
+                              </w:rPr>
+                              <m:t>b</m:t>
+                            </m:r>
+                          </m:e>
+                          <m:sub>
+                            <m:r>
+                              <w:rPr>
+                                <w:rFonts w:ascii="Cambria Math" w:hAnsi="Cambria Math"/>
+                              </w:rPr>
+                              <m:t>u</m:t>
+                            </m:r>
+                          </m:sub>
+                        </m:sSub>
+                        <m:r>
+                          <w:rPr>
+                            <w:rFonts w:ascii="Cambria Math" w:hAnsi="Cambria Math"/>
+                          </w:rPr>
+                          <m:t>+</m:t>
+                        </m:r>
+                        <m:sSub>
+                          <m:sSubPr>
+                            <m:ctrlPr>
+                              <w:rPr>
+                                <w:rFonts w:ascii="Cambria Math" w:hAnsi="Cambria Math"/>
+                                <w:i/>
+                              </w:rPr>
+                            </m:ctrlPr>
+                          </m:sSubPr>
+                          <m:e>
+                            <m:r>
+                              <w:rPr>
+                                <w:rFonts w:ascii="Cambria Math" w:hAnsi="Cambria Math"/>
+                              </w:rPr>
+                              <m:t>b</m:t>
+                            </m:r>
+                          </m:e>
+                          <m:sub>
+                            <m:r>
+                              <w:rPr>
+                                <w:rFonts w:ascii="Cambria Math" w:hAnsi="Cambria Math"/>
+                              </w:rPr>
+                              <m:t>m</m:t>
+                            </m:r>
+                          </m:sub>
+                        </m:sSub>
+                        <m:r>
+                          <w:rPr>
+                            <w:rFonts w:ascii="Cambria Math" w:hAnsi="Cambria Math"/>
+                          </w:rPr>
+                          <m:t>+</m:t>
+                        </m:r>
+                        <m:sSubSup>
+                          <m:sSubSupPr>
+                            <m:ctrlPr>
+                              <w:rPr>
+                                <w:rFonts w:ascii="Cambria Math" w:hAnsi="Cambria Math"/>
+                                <w:i/>
+                              </w:rPr>
+                            </m:ctrlPr>
+                          </m:sSubSupPr>
+                          <m:e>
+                            <m:r>
+                              <w:rPr>
+                                <w:rFonts w:ascii="Cambria Math" w:hAnsi="Cambria Math"/>
+                              </w:rPr>
+                              <m:t>q</m:t>
+                            </m:r>
+                          </m:e>
+                          <m:sub>
+                            <m:r>
+                              <w:rPr>
+                                <w:rFonts w:ascii="Cambria Math" w:hAnsi="Cambria Math"/>
+                              </w:rPr>
+                              <m:t>i</m:t>
+                            </m:r>
+                          </m:sub>
+                          <m:sup>
+                            <m:r>
+                              <w:rPr>
+                                <w:rFonts w:ascii="Cambria Math" w:hAnsi="Cambria Math"/>
+                              </w:rPr>
+                              <m:t>T</m:t>
+                            </m:r>
+                          </m:sup>
+                        </m:sSubSup>
+                        <m:sSub>
+                          <m:sSubPr>
+                            <m:ctrlPr>
+                              <w:rPr>
+                                <w:rFonts w:ascii="Cambria Math" w:hAnsi="Cambria Math"/>
+                                <w:i/>
+                              </w:rPr>
+                            </m:ctrlPr>
+                          </m:sSubPr>
+                          <m:e>
+                            <m:r>
+                              <w:rPr>
+                                <w:rFonts w:ascii="Cambria Math" w:hAnsi="Cambria Math"/>
+                              </w:rPr>
+                              <m:t>p</m:t>
+                            </m:r>
+                          </m:e>
+                          <m:sub>
+                            <m:r>
+                              <w:rPr>
+                                <w:rFonts w:ascii="Cambria Math" w:hAnsi="Cambria Math"/>
+                              </w:rPr>
+                              <m:t>j</m:t>
+                            </m:r>
+                          </m:sub>
+                        </m:sSub>
+                      </m:e>
+                    </m:d>
+                  </m:e>
+                  <m:sup>
+                    <m:r>
+                      <w:rPr>
+                        <w:rFonts w:ascii="Cambria Math" w:hAnsi="Cambria Math"/>
+                      </w:rPr>
+                      <m:t>2</m:t>
+                    </m:r>
+                  </m:sup>
+                </m:sSup>
+                <m:r>
+                  <w:rPr>
+                    <w:rFonts w:ascii="Cambria Math" w:hAnsi="Cambria Math"/>
+                  </w:rPr>
+                  <m:t>+</m:t>
+                </m:r>
+                <m:r>
+                  <w:rPr>
+                    <w:rFonts w:ascii="Cambria Math" w:hAnsi="Cambria Math"/>
+                  </w:rPr>
+                  <m:t>λ</m:t>
+                </m:r>
+                <m:d>
+                  <m:dPr>
+                    <m:ctrlPr>
+                      <w:rPr>
+                        <w:rFonts w:ascii="Cambria Math" w:hAnsi="Cambria Math"/>
+                        <w:i/>
+                      </w:rPr>
+                    </m:ctrlPr>
+                  </m:dPr>
+                  <m:e>
+                    <m:sSubSup>
+                      <m:sSubSupPr>
+                        <m:ctrlPr>
+                          <w:rPr>
+                            <w:rFonts w:ascii="Cambria Math" w:hAnsi="Cambria Math"/>
+                            <w:i/>
+                          </w:rPr>
+                        </m:ctrlPr>
+                      </m:sSubSupPr>
+                      <m:e>
+                        <m:r>
+                          <w:rPr>
+                            <w:rFonts w:ascii="Cambria Math" w:hAnsi="Cambria Math"/>
+                          </w:rPr>
+                          <m:t>b</m:t>
+                        </m:r>
+                      </m:e>
+                      <m:sub>
+                        <m:r>
+                          <w:rPr>
+                            <w:rFonts w:ascii="Cambria Math" w:hAnsi="Cambria Math"/>
+                          </w:rPr>
+                          <m:t>u</m:t>
+                        </m:r>
+                      </m:sub>
+                      <m:sup>
+                        <m:r>
+                          <w:rPr>
+                            <w:rFonts w:ascii="Cambria Math" w:hAnsi="Cambria Math"/>
+                          </w:rPr>
+                          <m:t>2</m:t>
+                        </m:r>
+                      </m:sup>
+                    </m:sSubSup>
+                    <m:r>
+                      <w:rPr>
+                        <w:rFonts w:ascii="Cambria Math" w:hAnsi="Cambria Math"/>
+                      </w:rPr>
+                      <m:t>+</m:t>
+                    </m:r>
+                    <m:sSubSup>
+                      <m:sSubSupPr>
+                        <m:ctrlPr>
+                          <w:rPr>
+                            <w:rFonts w:ascii="Cambria Math" w:hAnsi="Cambria Math"/>
+                            <w:i/>
+                          </w:rPr>
+                        </m:ctrlPr>
+                      </m:sSubSupPr>
+                      <m:e>
+                        <m:r>
+                          <w:rPr>
+                            <w:rFonts w:ascii="Cambria Math" w:hAnsi="Cambria Math"/>
+                          </w:rPr>
+                          <m:t>b</m:t>
+                        </m:r>
+                      </m:e>
+                      <m:sub>
+                        <m:r>
+                          <w:rPr>
+                            <w:rFonts w:ascii="Cambria Math" w:hAnsi="Cambria Math"/>
+                          </w:rPr>
+                          <m:t>i</m:t>
+                        </m:r>
+                      </m:sub>
+                      <m:sup>
+                        <m:r>
+                          <w:rPr>
+                            <w:rFonts w:ascii="Cambria Math" w:hAnsi="Cambria Math"/>
+                          </w:rPr>
+                          <m:t>2</m:t>
+                        </m:r>
+                      </m:sup>
+                    </m:sSubSup>
+                    <m:r>
+                      <w:rPr>
+                        <w:rFonts w:ascii="Cambria Math" w:hAnsi="Cambria Math"/>
+                      </w:rPr>
+                      <m:t>+</m:t>
+                    </m:r>
+                    <m:sSup>
+                      <m:sSupPr>
+                        <m:ctrlPr>
+                          <w:rPr>
+                            <w:rFonts w:ascii="Cambria Math" w:hAnsi="Cambria Math"/>
+                            <w:i/>
+                          </w:rPr>
+                        </m:ctrlPr>
+                      </m:sSupPr>
+                      <m:e>
+                        <m:d>
+                          <m:dPr>
+                            <m:begChr m:val="‖"/>
+                            <m:endChr m:val="‖"/>
+                            <m:ctrlPr>
+                              <w:rPr>
+                                <w:rFonts w:ascii="Cambria Math" w:hAnsi="Cambria Math"/>
+                                <w:i/>
+                              </w:rPr>
+                            </m:ctrlPr>
+                          </m:dPr>
+                          <m:e>
+                            <m:sSub>
+                              <m:sSubPr>
+                                <m:ctrlPr>
+                                  <w:rPr>
+                                    <w:rFonts w:ascii="Cambria Math" w:hAnsi="Cambria Math"/>
+                                    <w:i/>
+                                  </w:rPr>
+                                </m:ctrlPr>
+                              </m:sSubPr>
+                              <m:e>
+                                <m:r>
+                                  <w:rPr>
+                                    <w:rFonts w:ascii="Cambria Math" w:hAnsi="Cambria Math"/>
+                                  </w:rPr>
+                                  <m:t>q</m:t>
+                                </m:r>
+                              </m:e>
+                              <m:sub>
+                                <m:r>
+                                  <w:rPr>
+                                    <w:rFonts w:ascii="Cambria Math" w:hAnsi="Cambria Math"/>
+                                  </w:rPr>
+                                  <m:t>i</m:t>
+                                </m:r>
+                              </m:sub>
+                            </m:sSub>
+                          </m:e>
+                        </m:d>
+                      </m:e>
+                      <m:sup>
+                        <m:r>
+                          <w:rPr>
+                            <w:rFonts w:ascii="Cambria Math" w:hAnsi="Cambria Math"/>
+                          </w:rPr>
+                          <m:t>2</m:t>
+                        </m:r>
+                      </m:sup>
+                    </m:sSup>
+                    <m:r>
+                      <w:rPr>
+                        <w:rFonts w:ascii="Cambria Math" w:hAnsi="Cambria Math"/>
+                      </w:rPr>
+                      <m:t>+</m:t>
+                    </m:r>
+                    <m:sSup>
+                      <m:sSupPr>
+                        <m:ctrlPr>
+                          <w:rPr>
+                            <w:rFonts w:ascii="Cambria Math" w:hAnsi="Cambria Math"/>
+                            <w:i/>
+                          </w:rPr>
+                        </m:ctrlPr>
+                      </m:sSupPr>
+                      <m:e>
+                        <m:d>
+                          <m:dPr>
+                            <m:begChr m:val="‖"/>
+                            <m:endChr m:val="‖"/>
+                            <m:ctrlPr>
+                              <w:rPr>
+                                <w:rFonts w:ascii="Cambria Math" w:hAnsi="Cambria Math"/>
+                                <w:i/>
+                              </w:rPr>
+                            </m:ctrlPr>
+                          </m:dPr>
+                          <m:e>
+                            <m:sSub>
+                              <m:sSubPr>
+                                <m:ctrlPr>
+                                  <w:rPr>
+                                    <w:rFonts w:ascii="Cambria Math" w:hAnsi="Cambria Math"/>
+                                    <w:i/>
+                                  </w:rPr>
+                                </m:ctrlPr>
+                              </m:sSubPr>
+                              <m:e>
+                                <m:r>
+                                  <w:rPr>
+                                    <w:rFonts w:ascii="Cambria Math" w:hAnsi="Cambria Math"/>
+                                  </w:rPr>
+                                  <m:t>p</m:t>
+                                </m:r>
+                              </m:e>
+                              <m:sub>
+                                <m:r>
+                                  <w:rPr>
+                                    <w:rFonts w:ascii="Cambria Math" w:hAnsi="Cambria Math"/>
+                                  </w:rPr>
+                                  <m:t>j</m:t>
+                                </m:r>
+                              </m:sub>
+                            </m:sSub>
+                          </m:e>
+                        </m:d>
+                      </m:e>
+                      <m:sup>
+                        <m:r>
+                          <w:rPr>
+                            <w:rFonts w:ascii="Cambria Math" w:hAnsi="Cambria Math"/>
+                          </w:rPr>
+                          <m:t>2</m:t>
+                        </m:r>
+                      </m:sup>
+                    </m:sSup>
+                  </m:e>
+                </m:d>
+              </m:e>
+            </m:d>
+          </m:e>
+        </m:nary>
+      </m:oMath>
+    </w:p>
+    <w:p>
+      <w:pPr>
+        <w:pStyle w:val="ListParagraph"/>
+        <w:numPr>
+          <w:ilvl w:val="2"/>
+          <w:numId w:val="4"/>
+        </w:numPr>
+      </w:pPr>
+      <m:oMath>
+        <m:r>
+          <w:rPr>
+            <w:rFonts w:ascii="Cambria Math" w:hAnsi="Cambria Math"/>
+          </w:rPr>
+          <m:t>λ</m:t>
+        </m:r>
+        <m:r>
+          <w:rPr>
+            <w:rFonts w:ascii="Cambria Math" w:hAnsi="Cambria Math"/>
+          </w:rPr>
+          <m:t>~100,</m:t>
+        </m:r>
+      </m:oMath>
+      <w:r>
+        <w:rPr>
+          <w:rFonts w:eastAsiaTheme="minorEastAsia"/>
+        </w:rPr>
+        <w:t xml:space="preserve"> to avoid overfitting</w:t>
+      </w:r>
+    </w:p>
+    <w:p>
+      <w:pPr>
+        <w:pStyle w:val="ListParagraph"/>
+        <w:numPr>
+          <w:ilvl w:val="2"/>
+          <w:numId w:val="4"/>
+        </w:numPr>
+      </w:pPr>
+      <w:r>
+        <w:t xml:space="preserve">Use </w:t>
+      </w:r>
+      <w:r>
+        <w:t>Stochastic Gradient Descent (SGD)</w:t>
+      </w:r>
+    </w:p>
+    <w:p>
+      <w:r>
         <w:br w:type="column"/>
       </w:r>
       <w:r>
@@ -1664,6 +3885,60 @@
           <w:b/>
         </w:rPr>
         <w:lastRenderedPageBreak/>
+        <w:t>Alternating Least Squares (ALS):</w:t>
+      </w:r>
+      <w:r>
+        <w:rPr>
+          <w:b/>
+        </w:rPr>
+        <w:br/>
+      </w:r>
+      <w:r>
+        <w:t>1: update all the movie ratings</w:t>
+      </w:r>
+    </w:p>
+    <w:p>
+      <w:r>
+        <w:t>2: update all the user ratings</w:t>
+      </w:r>
+    </w:p>
+    <w:p>
+      <w:r>
+        <w:t>3: repeat</w:t>
+      </w:r>
+    </w:p>
+    <w:p/>
+    <w:p>
+      <w:r>
+        <w:rPr>
+          <w:b/>
+        </w:rPr>
+        <w:t>Stochastic Gradient Descent (SGD):</w:t>
+      </w:r>
+      <w:r>
+        <w:rPr>
+          <w:b/>
+        </w:rPr>
+        <w:br/>
+      </w:r>
+      <w:r>
+        <w:t xml:space="preserve">1: update </w:t>
+      </w:r>
+      <w:r>
+        <w:t>one movie-user pair at a time</w:t>
+      </w:r>
+    </w:p>
+    <w:p/>
+    <w:p>
+      <w:pPr>
+        <w:rPr>
+          <w:b/>
+        </w:rPr>
+      </w:pPr>
+      <w:r>
+        <w:rPr>
+          <w:b/>
+        </w:rPr>
         <w:t>Baselines:</w:t>
       </w:r>
       <w:r>
@@ -1849,7 +4124,19 @@
         <w:rPr>
           <w:b/>
         </w:rPr>
-        <w:t>Methods for calculating similarity measure:</w:t>
+        <w:t xml:space="preserve">Methods for </w:t>
+      </w:r>
+      <w:r>
+        <w:rPr>
+          <w:b/>
+        </w:rPr>
+        <w:t>optimizing</w:t>
+      </w:r>
+      <w:r>
+        <w:rPr>
+          <w:b/>
+        </w:rPr>
+        <w:t>:</w:t>
       </w:r>
     </w:p>
     <w:p>
@@ -1940,6 +4227,7 @@
         </w:numPr>
       </w:pPr>
       <w:r>
+        <w:lastRenderedPageBreak/>
         <w:t xml:space="preserve">Normal Predictor: assumes normal distribution, predicts rating using Maximum </w:t>
       </w:r>
       <w:proofErr w:type="spellStart"/>
@@ -2070,7 +4358,6 @@
         </w:numPr>
       </w:pPr>
       <w:r>
-        <w:lastRenderedPageBreak/>
         <w:t xml:space="preserve">KNN Basic: </w:t>
       </w:r>
       <w:r>
@@ -2530,8 +4817,14 @@
           </wp:inline>
         </w:drawing>
       </w:r>
-      <w:bookmarkStart w:id="0" w:name="_GoBack"/>
-      <w:bookmarkEnd w:id="0"/>
+    </w:p>
+    <w:p>
+      <w:r>
+        <w:t xml:space="preserve">Algorithms Code: </w:t>
+      </w:r>
+      <w:r>
+        <w:t>https://github.com/NicolasHug/Surprise/tree/711fb80748140c44e0ed870e573c735307e6c3cc/surprise/prediction_algorithms</w:t>
+      </w:r>
     </w:p>
     <w:p/>
     <w:p>
@@ -2814,6 +5107,7 @@
         <w:spacing w:afterAutospacing="1"/>
       </w:pPr>
       <w:r>
+        <w:lastRenderedPageBreak/>
         <w:t>\</w:t>
       </w:r>
       <w:proofErr w:type="gramStart"/>
@@ -2854,7 +5148,6 @@
         <w:spacing w:afterAutospacing="1"/>
       </w:pPr>
       <w:r>
-        <w:lastRenderedPageBreak/>
         <w:t>\</w:t>
       </w:r>
       <w:proofErr w:type="spellStart"/>
@@ -3063,6 +5356,92 @@
 <file path=word/numbering.xml><?xml version="1.0" encoding="utf-8"?>
 <w:numbering xmlns:wpc="http://schemas.microsoft.com/office/word/2010/wordprocessingCanvas" xmlns:cx="http://schemas.microsoft.com/office/drawing/2014/chartex" xmlns:cx1="http://schemas.microsoft.com/office/drawing/2015/9/8/chartex" xmlns:cx2="http://schemas.microsoft.com/office/drawing/2015/10/21/chartex" xmlns:cx3="http://schemas.microsoft.com/office/drawing/2016/5/9/chartex" xmlns:cx4="http://schemas.microsoft.com/office/drawing/2016/5/10/chartex" xmlns:cx5="http://schemas.microsoft.com/office/drawing/2016/5/11/chartex" xmlns:cx6="http://schemas.microsoft.com/office/drawing/2016/5/12/chartex" xmlns:cx7="http://schemas.microsoft.com/office/drawing/2016/5/13/chartex" xmlns:cx8="http://schemas.microsoft.com/office/drawing/2016/5/14/chartex" xmlns:mc="http://schemas.openxmlformats.org/markup-compatibility/2006" xmlns:aink="http://schemas.microsoft.com/office/drawing/2016/ink" xmlns:am3d="http://schemas.microsoft.com/office/drawing/2017/model3d" xmlns:o="urn:schemas-microsoft-com:office:office" xmlns:r="http://schemas.openxmlformats.org/officeDocument/2006/relationships" xmlns:m="http://schemas.openxmlformats.org/officeDocument/2006/math" xmlns:v="urn:schemas-microsoft-com:vml" xmlns:wp14="http://schemas.microsoft.com/office/word/2010/wordprocessingDrawing" xmlns:wp="http://schemas.openxmlformats.org/drawingml/2006/wordprocessingDrawing" xmlns:w10="urn:schemas-microsoft-com:office:word" xmlns:w="http://schemas.openxmlformats.org/wordprocessingml/2006/main" xmlns:w14="http://schemas.microsoft.com/office/word/2010/wordml" xmlns:w15="http://schemas.microsoft.com/office/word/2012/wordml" xmlns:w16cid="http://schemas.microsoft.com/office/word/2016/wordml/cid" xmlns:w16se="http://schemas.microsoft.com/office/word/2015/wordml/symex" xmlns:wpg="http://schemas.microsoft.com/office/word/2010/wordprocessingGroup" xmlns:wpi="http://schemas.microsoft.com/office/word/2010/wordprocessingInk" xmlns:wne="http://schemas.microsoft.com/office/word/2006/wordml" xmlns:wps="http://schemas.microsoft.com/office/word/2010/wordprocessingShape" mc:Ignorable="w14 w15 w16se w16cid wp14">
   <w:abstractNum w:abstractNumId="0" w15:restartNumberingAfterBreak="0">
+    <w:nsid w:val="13671B25"/>
+    <w:multiLevelType w:val="hybridMultilevel"/>
+    <w:tmpl w:val="378C653A"/>
+    <w:lvl w:ilvl="0" w:tplc="0409000F">
+      <w:start w:val="1"/>
+      <w:numFmt w:val="decimal"/>
+      <w:lvlText w:val="%1."/>
+      <w:lvlJc w:val="left"/>
+      <w:pPr>
+        <w:ind w:left="720" w:hanging="360"/>
+      </w:pPr>
+    </w:lvl>
+    <w:lvl w:ilvl="1" w:tplc="04090019">
+      <w:start w:val="1"/>
+      <w:numFmt w:val="lowerLetter"/>
+      <w:lvlText w:val="%2."/>
+      <w:lvlJc w:val="left"/>
+      <w:pPr>
+        <w:ind w:left="1440" w:hanging="360"/>
+      </w:pPr>
+    </w:lvl>
+    <w:lvl w:ilvl="2" w:tplc="0409001B">
+      <w:start w:val="1"/>
+      <w:numFmt w:val="lowerRoman"/>
+      <w:lvlText w:val="%3."/>
+      <w:lvlJc w:val="right"/>
+      <w:pPr>
+        <w:ind w:left="2160" w:hanging="180"/>
+      </w:pPr>
+    </w:lvl>
+    <w:lvl w:ilvl="3" w:tplc="0409000F" w:tentative="1">
+      <w:start w:val="1"/>
+      <w:numFmt w:val="decimal"/>
+      <w:lvlText w:val="%4."/>
+      <w:lvlJc w:val="left"/>
+      <w:pPr>
+        <w:ind w:left="2880" w:hanging="360"/>
+      </w:pPr>
+    </w:lvl>
+    <w:lvl w:ilvl="4" w:tplc="04090019" w:tentative="1">
+      <w:start w:val="1"/>
+      <w:numFmt w:val="lowerLetter"/>
+      <w:lvlText w:val="%5."/>
+      <w:lvlJc w:val="left"/>
+      <w:pPr>
+        <w:ind w:left="3600" w:hanging="360"/>
+      </w:pPr>
+    </w:lvl>
+    <w:lvl w:ilvl="5" w:tplc="0409001B" w:tentative="1">
+      <w:start w:val="1"/>
+      <w:numFmt w:val="lowerRoman"/>
+      <w:lvlText w:val="%6."/>
+      <w:lvlJc w:val="right"/>
+      <w:pPr>
+        <w:ind w:left="4320" w:hanging="180"/>
+      </w:pPr>
+    </w:lvl>
+    <w:lvl w:ilvl="6" w:tplc="0409000F" w:tentative="1">
+      <w:start w:val="1"/>
+      <w:numFmt w:val="decimal"/>
+      <w:lvlText w:val="%7."/>
+      <w:lvlJc w:val="left"/>
+      <w:pPr>
+        <w:ind w:left="5040" w:hanging="360"/>
+      </w:pPr>
+    </w:lvl>
+    <w:lvl w:ilvl="7" w:tplc="04090019" w:tentative="1">
+      <w:start w:val="1"/>
+      <w:numFmt w:val="lowerLetter"/>
+      <w:lvlText w:val="%8."/>
+      <w:lvlJc w:val="left"/>
+      <w:pPr>
+        <w:ind w:left="5760" w:hanging="360"/>
+      </w:pPr>
+    </w:lvl>
+    <w:lvl w:ilvl="8" w:tplc="0409001B" w:tentative="1">
+      <w:start w:val="1"/>
+      <w:numFmt w:val="lowerRoman"/>
+      <w:lvlText w:val="%9."/>
+      <w:lvlJc w:val="right"/>
+      <w:pPr>
+        <w:ind w:left="6480" w:hanging="180"/>
+      </w:pPr>
+    </w:lvl>
+  </w:abstractNum>
+  <w:abstractNum w:abstractNumId="1" w15:restartNumberingAfterBreak="0">
     <w:nsid w:val="2340154C"/>
     <w:multiLevelType w:val="hybridMultilevel"/>
     <w:tmpl w:val="88800C62"/>
@@ -3148,7 +5527,93 @@
       </w:pPr>
     </w:lvl>
   </w:abstractNum>
-  <w:abstractNum w:abstractNumId="1" w15:restartNumberingAfterBreak="0">
+  <w:abstractNum w:abstractNumId="2" w15:restartNumberingAfterBreak="0">
+    <w:nsid w:val="3D564A74"/>
+    <w:multiLevelType w:val="hybridMultilevel"/>
+    <w:tmpl w:val="EB5A7E86"/>
+    <w:lvl w:ilvl="0" w:tplc="0409000F">
+      <w:start w:val="1"/>
+      <w:numFmt w:val="decimal"/>
+      <w:lvlText w:val="%1."/>
+      <w:lvlJc w:val="left"/>
+      <w:pPr>
+        <w:ind w:left="720" w:hanging="360"/>
+      </w:pPr>
+    </w:lvl>
+    <w:lvl w:ilvl="1" w:tplc="04090019">
+      <w:start w:val="1"/>
+      <w:numFmt w:val="lowerLetter"/>
+      <w:lvlText w:val="%2."/>
+      <w:lvlJc w:val="left"/>
+      <w:pPr>
+        <w:ind w:left="1440" w:hanging="360"/>
+      </w:pPr>
+    </w:lvl>
+    <w:lvl w:ilvl="2" w:tplc="0409001B">
+      <w:start w:val="1"/>
+      <w:numFmt w:val="lowerRoman"/>
+      <w:lvlText w:val="%3."/>
+      <w:lvlJc w:val="right"/>
+      <w:pPr>
+        <w:ind w:left="2160" w:hanging="180"/>
+      </w:pPr>
+    </w:lvl>
+    <w:lvl w:ilvl="3" w:tplc="0409000F" w:tentative="1">
+      <w:start w:val="1"/>
+      <w:numFmt w:val="decimal"/>
+      <w:lvlText w:val="%4."/>
+      <w:lvlJc w:val="left"/>
+      <w:pPr>
+        <w:ind w:left="2880" w:hanging="360"/>
+      </w:pPr>
+    </w:lvl>
+    <w:lvl w:ilvl="4" w:tplc="04090019" w:tentative="1">
+      <w:start w:val="1"/>
+      <w:numFmt w:val="lowerLetter"/>
+      <w:lvlText w:val="%5."/>
+      <w:lvlJc w:val="left"/>
+      <w:pPr>
+        <w:ind w:left="3600" w:hanging="360"/>
+      </w:pPr>
+    </w:lvl>
+    <w:lvl w:ilvl="5" w:tplc="0409001B" w:tentative="1">
+      <w:start w:val="1"/>
+      <w:numFmt w:val="lowerRoman"/>
+      <w:lvlText w:val="%6."/>
+      <w:lvlJc w:val="right"/>
+      <w:pPr>
+        <w:ind w:left="4320" w:hanging="180"/>
+      </w:pPr>
+    </w:lvl>
+    <w:lvl w:ilvl="6" w:tplc="0409000F" w:tentative="1">
+      <w:start w:val="1"/>
+      <w:numFmt w:val="decimal"/>
+      <w:lvlText w:val="%7."/>
+      <w:lvlJc w:val="left"/>
+      <w:pPr>
+        <w:ind w:left="5040" w:hanging="360"/>
+      </w:pPr>
+    </w:lvl>
+    <w:lvl w:ilvl="7" w:tplc="04090019" w:tentative="1">
+      <w:start w:val="1"/>
+      <w:numFmt w:val="lowerLetter"/>
+      <w:lvlText w:val="%8."/>
+      <w:lvlJc w:val="left"/>
+      <w:pPr>
+        <w:ind w:left="5760" w:hanging="360"/>
+      </w:pPr>
+    </w:lvl>
+    <w:lvl w:ilvl="8" w:tplc="0409001B" w:tentative="1">
+      <w:start w:val="1"/>
+      <w:numFmt w:val="lowerRoman"/>
+      <w:lvlText w:val="%9."/>
+      <w:lvlJc w:val="right"/>
+      <w:pPr>
+        <w:ind w:left="6480" w:hanging="180"/>
+      </w:pPr>
+    </w:lvl>
+  </w:abstractNum>
+  <w:abstractNum w:abstractNumId="3" w15:restartNumberingAfterBreak="0">
     <w:nsid w:val="52171577"/>
     <w:multiLevelType w:val="multilevel"/>
     <w:tmpl w:val="5C0C9932"/>
@@ -3298,10 +5763,16 @@
     </w:lvl>
   </w:abstractNum>
   <w:num w:numId="1">
+    <w:abstractNumId w:val="3"/>
+  </w:num>
+  <w:num w:numId="2">
     <w:abstractNumId w:val="1"/>
   </w:num>
-  <w:num w:numId="2">
+  <w:num w:numId="3">
     <w:abstractNumId w:val="0"/>
+  </w:num>
+  <w:num w:numId="4">
+    <w:abstractNumId w:val="2"/>
   </w:num>
 </w:numbering>
 </file>

</xml_diff>

<commit_message>
updates to doc, ref, and CG algo
</commit_message>
<xml_diff>
--- a/doc/algorithm_design_doc (draft).docx
+++ b/doc/algorithm_design_doc (draft).docx
@@ -2017,7 +2017,7 @@
         </w:numPr>
       </w:pPr>
       <w:r>
-        <w:t xml:space="preserve">  </w:t>
+        <w:t xml:space="preserve"> </w:t>
       </w:r>
       <m:oMath>
         <m:r>
@@ -3907,7 +3907,7 @@
               <w:rPr>
                 <w:rFonts w:ascii="Cambria Math" w:hAnsi="Cambria Math"/>
               </w:rPr>
-              <m:t>q</m:t>
+              <m:t>p</m:t>
             </m:r>
           </m:e>
           <m:sub>
@@ -3941,7 +3941,7 @@
               <w:rPr>
                 <w:rFonts w:ascii="Cambria Math" w:hAnsi="Cambria Math"/>
               </w:rPr>
-              <m:t>p</m:t>
+              <m:t>q</m:t>
             </m:r>
           </m:e>
           <m:sub>
@@ -4144,7 +4144,7 @@
                               <w:rPr>
                                 <w:rFonts w:ascii="Cambria Math" w:hAnsi="Cambria Math"/>
                               </w:rPr>
-                              <m:t>q</m:t>
+                              <m:t>p</m:t>
                             </m:r>
                           </m:e>
                           <m:sub>
@@ -4152,7 +4152,7 @@
                               <w:rPr>
                                 <w:rFonts w:ascii="Cambria Math" w:hAnsi="Cambria Math"/>
                               </w:rPr>
-                              <m:t>i</m:t>
+                              <m:t>u</m:t>
                             </m:r>
                           </m:sub>
                           <m:sup>
@@ -4178,7 +4178,7 @@
                               <w:rPr>
                                 <w:rFonts w:ascii="Cambria Math" w:hAnsi="Cambria Math"/>
                               </w:rPr>
-                              <m:t>p</m:t>
+                              <m:t>q</m:t>
                             </m:r>
                           </m:e>
                           <m:sub>
@@ -4186,8 +4186,10 @@
                               <w:rPr>
                                 <w:rFonts w:ascii="Cambria Math" w:hAnsi="Cambria Math"/>
                               </w:rPr>
-                              <m:t>j</m:t>
+                              <m:t>m</m:t>
                             </m:r>
+                            <w:bookmarkStart w:id="0" w:name="_GoBack"/>
+                            <w:bookmarkEnd w:id="0"/>
                           </m:sub>
                         </m:sSub>
                       </m:e>
@@ -4334,7 +4336,7 @@
                                   <w:rPr>
                                     <w:rFonts w:ascii="Cambria Math" w:hAnsi="Cambria Math"/>
                                   </w:rPr>
-                                  <m:t>q</m:t>
+                                  <m:t>p</m:t>
                                 </m:r>
                               </m:e>
                               <m:sub>
@@ -4400,7 +4402,7 @@
                                   <w:rPr>
                                     <w:rFonts w:ascii="Cambria Math" w:hAnsi="Cambria Math"/>
                                   </w:rPr>
-                                  <m:t>p</m:t>
+                                  <m:t>q</m:t>
                                 </m:r>
                               </m:e>
                               <m:sub>
@@ -4562,10 +4564,7 @@
         <w:t>3: repeat</w:t>
       </w:r>
     </w:p>
-    <w:p>
-      <w:bookmarkStart w:id="0" w:name="_GoBack"/>
-      <w:bookmarkEnd w:id="0"/>
-    </w:p>
+    <w:p/>
     <w:p>
       <w:pPr>
         <w:rPr>

</xml_diff>

<commit_message>
updated momentum methods and benchmark
</commit_message>
<xml_diff>
--- a/doc/algorithm_design_doc (draft).docx
+++ b/doc/algorithm_design_doc (draft).docx
@@ -4188,8 +4188,6 @@
                               </w:rPr>
                               <m:t>m</m:t>
                             </m:r>
-                            <w:bookmarkStart w:id="0" w:name="_GoBack"/>
-                            <w:bookmarkEnd w:id="0"/>
                           </m:sub>
                         </m:sSub>
                       </m:e>
@@ -4473,11 +4471,1086 @@
       <w:r>
         <w:br w:type="column"/>
       </w:r>
+      <w:proofErr w:type="spellStart"/>
+      <w:r>
+        <w:lastRenderedPageBreak/>
+        <w:t>SVDpp</w:t>
+      </w:r>
+      <w:proofErr w:type="spellEnd"/>
+      <w:r>
+        <w:t>:</w:t>
+      </w:r>
+    </w:p>
+    <w:p>
+      <w:pPr>
+        <w:rPr>
+          <w:rFonts w:eastAsiaTheme="minorEastAsia"/>
+        </w:rPr>
+      </w:pPr>
+      <m:oMathPara>
+        <m:oMath>
+          <m:sSub>
+            <m:sSubPr>
+              <m:ctrlPr>
+                <w:rPr>
+                  <w:rFonts w:ascii="Cambria Math" w:hAnsi="Cambria Math"/>
+                  <w:i/>
+                </w:rPr>
+              </m:ctrlPr>
+            </m:sSubPr>
+            <m:e>
+              <m:acc>
+                <m:accPr>
+                  <m:ctrlPr>
+                    <w:rPr>
+                      <w:rFonts w:ascii="Cambria Math" w:hAnsi="Cambria Math"/>
+                      <w:i/>
+                    </w:rPr>
+                  </m:ctrlPr>
+                </m:accPr>
+                <m:e>
+                  <m:r>
+                    <w:rPr>
+                      <w:rFonts w:ascii="Cambria Math" w:hAnsi="Cambria Math"/>
+                    </w:rPr>
+                    <m:t>r</m:t>
+                  </m:r>
+                </m:e>
+              </m:acc>
+            </m:e>
+            <m:sub>
+              <m:r>
+                <w:rPr>
+                  <w:rFonts w:ascii="Cambria Math" w:hAnsi="Cambria Math"/>
+                </w:rPr>
+                <m:t>um</m:t>
+              </m:r>
+            </m:sub>
+          </m:sSub>
+          <m:r>
+            <w:rPr>
+              <w:rFonts w:ascii="Cambria Math" w:hAnsi="Cambria Math"/>
+            </w:rPr>
+            <m:t>=μ+</m:t>
+          </m:r>
+          <m:sSub>
+            <m:sSubPr>
+              <m:ctrlPr>
+                <w:rPr>
+                  <w:rFonts w:ascii="Cambria Math" w:hAnsi="Cambria Math"/>
+                  <w:i/>
+                </w:rPr>
+              </m:ctrlPr>
+            </m:sSubPr>
+            <m:e>
+              <m:r>
+                <w:rPr>
+                  <w:rFonts w:ascii="Cambria Math" w:hAnsi="Cambria Math"/>
+                </w:rPr>
+                <m:t>b</m:t>
+              </m:r>
+            </m:e>
+            <m:sub>
+              <m:r>
+                <w:rPr>
+                  <w:rFonts w:ascii="Cambria Math" w:hAnsi="Cambria Math"/>
+                </w:rPr>
+                <m:t>u</m:t>
+              </m:r>
+            </m:sub>
+          </m:sSub>
+          <m:r>
+            <w:rPr>
+              <w:rFonts w:ascii="Cambria Math" w:hAnsi="Cambria Math"/>
+            </w:rPr>
+            <m:t>+</m:t>
+          </m:r>
+          <m:sSub>
+            <m:sSubPr>
+              <m:ctrlPr>
+                <w:rPr>
+                  <w:rFonts w:ascii="Cambria Math" w:hAnsi="Cambria Math"/>
+                  <w:i/>
+                </w:rPr>
+              </m:ctrlPr>
+            </m:sSubPr>
+            <m:e>
+              <m:r>
+                <w:rPr>
+                  <w:rFonts w:ascii="Cambria Math" w:hAnsi="Cambria Math"/>
+                </w:rPr>
+                <m:t>b</m:t>
+              </m:r>
+            </m:e>
+            <m:sub>
+              <m:r>
+                <w:rPr>
+                  <w:rFonts w:ascii="Cambria Math" w:hAnsi="Cambria Math"/>
+                </w:rPr>
+                <m:t>m</m:t>
+              </m:r>
+            </m:sub>
+          </m:sSub>
+          <m:r>
+            <w:rPr>
+              <w:rFonts w:ascii="Cambria Math" w:hAnsi="Cambria Math"/>
+            </w:rPr>
+            <m:t>+</m:t>
+          </m:r>
+          <m:sSubSup>
+            <m:sSubSupPr>
+              <m:ctrlPr>
+                <w:rPr>
+                  <w:rFonts w:ascii="Cambria Math" w:hAnsi="Cambria Math"/>
+                  <w:i/>
+                </w:rPr>
+              </m:ctrlPr>
+            </m:sSubSupPr>
+            <m:e>
+              <m:r>
+                <w:rPr>
+                  <w:rFonts w:ascii="Cambria Math" w:hAnsi="Cambria Math"/>
+                </w:rPr>
+                <m:t>q</m:t>
+              </m:r>
+            </m:e>
+            <m:sub>
+              <m:r>
+                <w:rPr>
+                  <w:rFonts w:ascii="Cambria Math" w:hAnsi="Cambria Math"/>
+                </w:rPr>
+                <m:t>m</m:t>
+              </m:r>
+            </m:sub>
+            <m:sup>
+              <m:r>
+                <w:rPr>
+                  <w:rFonts w:ascii="Cambria Math" w:hAnsi="Cambria Math"/>
+                </w:rPr>
+                <m:t>T</m:t>
+              </m:r>
+            </m:sup>
+          </m:sSubSup>
+          <m:d>
+            <m:dPr>
+              <m:ctrlPr>
+                <w:rPr>
+                  <w:rFonts w:ascii="Cambria Math" w:hAnsi="Cambria Math"/>
+                  <w:i/>
+                </w:rPr>
+              </m:ctrlPr>
+            </m:dPr>
+            <m:e>
+              <m:sSub>
+                <m:sSubPr>
+                  <m:ctrlPr>
+                    <w:rPr>
+                      <w:rFonts w:ascii="Cambria Math" w:hAnsi="Cambria Math"/>
+                      <w:i/>
+                    </w:rPr>
+                  </m:ctrlPr>
+                </m:sSubPr>
+                <m:e>
+                  <m:r>
+                    <w:rPr>
+                      <w:rFonts w:ascii="Cambria Math" w:hAnsi="Cambria Math"/>
+                    </w:rPr>
+                    <m:t>p</m:t>
+                  </m:r>
+                </m:e>
+                <m:sub>
+                  <m:r>
+                    <w:rPr>
+                      <w:rFonts w:ascii="Cambria Math" w:hAnsi="Cambria Math"/>
+                    </w:rPr>
+                    <m:t>u</m:t>
+                  </m:r>
+                </m:sub>
+              </m:sSub>
+              <m:r>
+                <w:rPr>
+                  <w:rFonts w:ascii="Cambria Math" w:hAnsi="Cambria Math"/>
+                </w:rPr>
+                <m:t>+</m:t>
+              </m:r>
+              <m:sSup>
+                <m:sSupPr>
+                  <m:ctrlPr>
+                    <w:rPr>
+                      <w:rFonts w:ascii="Cambria Math" w:hAnsi="Cambria Math"/>
+                      <w:i/>
+                    </w:rPr>
+                  </m:ctrlPr>
+                </m:sSupPr>
+                <m:e>
+                  <m:d>
+                    <m:dPr>
+                      <m:begChr m:val="|"/>
+                      <m:endChr m:val="|"/>
+                      <m:ctrlPr>
+                        <w:rPr>
+                          <w:rFonts w:ascii="Cambria Math" w:hAnsi="Cambria Math"/>
+                          <w:i/>
+                        </w:rPr>
+                      </m:ctrlPr>
+                    </m:dPr>
+                    <m:e>
+                      <m:sSub>
+                        <m:sSubPr>
+                          <m:ctrlPr>
+                            <w:rPr>
+                              <w:rFonts w:ascii="Cambria Math" w:hAnsi="Cambria Math"/>
+                              <w:i/>
+                            </w:rPr>
+                          </m:ctrlPr>
+                        </m:sSubPr>
+                        <m:e>
+                          <m:r>
+                            <w:rPr>
+                              <w:rFonts w:ascii="Cambria Math" w:hAnsi="Cambria Math"/>
+                            </w:rPr>
+                            <m:t>I</m:t>
+                          </m:r>
+                        </m:e>
+                        <m:sub>
+                          <m:r>
+                            <w:rPr>
+                              <w:rFonts w:ascii="Cambria Math" w:hAnsi="Cambria Math"/>
+                            </w:rPr>
+                            <m:t>u</m:t>
+                          </m:r>
+                        </m:sub>
+                      </m:sSub>
+                    </m:e>
+                  </m:d>
+                </m:e>
+                <m:sup>
+                  <m:r>
+                    <w:rPr>
+                      <w:rFonts w:ascii="Cambria Math" w:hAnsi="Cambria Math"/>
+                    </w:rPr>
+                    <m:t>-</m:t>
+                  </m:r>
+                  <m:f>
+                    <m:fPr>
+                      <m:ctrlPr>
+                        <w:rPr>
+                          <w:rFonts w:ascii="Cambria Math" w:hAnsi="Cambria Math"/>
+                          <w:i/>
+                        </w:rPr>
+                      </m:ctrlPr>
+                    </m:fPr>
+                    <m:num>
+                      <m:r>
+                        <w:rPr>
+                          <w:rFonts w:ascii="Cambria Math" w:hAnsi="Cambria Math"/>
+                        </w:rPr>
+                        <m:t>1</m:t>
+                      </m:r>
+                    </m:num>
+                    <m:den>
+                      <m:r>
+                        <w:rPr>
+                          <w:rFonts w:ascii="Cambria Math" w:hAnsi="Cambria Math"/>
+                        </w:rPr>
+                        <m:t>2</m:t>
+                      </m:r>
+                    </m:den>
+                  </m:f>
+                </m:sup>
+              </m:sSup>
+              <m:nary>
+                <m:naryPr>
+                  <m:chr m:val="∑"/>
+                  <m:limLoc m:val="undOvr"/>
+                  <m:supHide m:val="1"/>
+                  <m:ctrlPr>
+                    <w:rPr>
+                      <w:rFonts w:ascii="Cambria Math" w:hAnsi="Cambria Math"/>
+                      <w:i/>
+                    </w:rPr>
+                  </m:ctrlPr>
+                </m:naryPr>
+                <m:sub>
+                  <m:r>
+                    <w:rPr>
+                      <w:rFonts w:ascii="Cambria Math" w:hAnsi="Cambria Math"/>
+                    </w:rPr>
+                    <m:t>j∈</m:t>
+                  </m:r>
+                  <m:sSub>
+                    <m:sSubPr>
+                      <m:ctrlPr>
+                        <w:rPr>
+                          <w:rFonts w:ascii="Cambria Math" w:hAnsi="Cambria Math"/>
+                          <w:i/>
+                        </w:rPr>
+                      </m:ctrlPr>
+                    </m:sSubPr>
+                    <m:e>
+                      <m:r>
+                        <w:rPr>
+                          <w:rFonts w:ascii="Cambria Math" w:hAnsi="Cambria Math"/>
+                        </w:rPr>
+                        <m:t>I</m:t>
+                      </m:r>
+                    </m:e>
+                    <m:sub>
+                      <m:r>
+                        <w:rPr>
+                          <w:rFonts w:ascii="Cambria Math" w:hAnsi="Cambria Math"/>
+                        </w:rPr>
+                        <m:t>u</m:t>
+                      </m:r>
+                    </m:sub>
+                  </m:sSub>
+                </m:sub>
+                <m:sup/>
+                <m:e>
+                  <m:sSub>
+                    <m:sSubPr>
+                      <m:ctrlPr>
+                        <w:rPr>
+                          <w:rFonts w:ascii="Cambria Math" w:hAnsi="Cambria Math"/>
+                          <w:i/>
+                        </w:rPr>
+                      </m:ctrlPr>
+                    </m:sSubPr>
+                    <m:e>
+                      <m:r>
+                        <w:rPr>
+                          <w:rFonts w:ascii="Cambria Math" w:hAnsi="Cambria Math"/>
+                        </w:rPr>
+                        <m:t>y</m:t>
+                      </m:r>
+                    </m:e>
+                    <m:sub>
+                      <m:r>
+                        <w:rPr>
+                          <w:rFonts w:ascii="Cambria Math" w:hAnsi="Cambria Math"/>
+                        </w:rPr>
+                        <m:t>j</m:t>
+                      </m:r>
+                    </m:sub>
+                  </m:sSub>
+                </m:e>
+              </m:nary>
+            </m:e>
+          </m:d>
+        </m:oMath>
+      </m:oMathPara>
+    </w:p>
+    <w:p/>
+    <w:p>
+      <m:oMathPara>
+        <m:oMath>
+          <m:nary>
+            <m:naryPr>
+              <m:chr m:val="∑"/>
+              <m:limLoc m:val="undOvr"/>
+              <m:supHide m:val="1"/>
+              <m:ctrlPr>
+                <w:rPr>
+                  <w:rFonts w:ascii="Cambria Math" w:hAnsi="Cambria Math"/>
+                  <w:i/>
+                </w:rPr>
+              </m:ctrlPr>
+            </m:naryPr>
+            <m:sub>
+              <m:r>
+                <w:rPr>
+                  <w:rFonts w:ascii="Cambria Math" w:hAnsi="Cambria Math"/>
+                </w:rPr>
+                <m:t>(u,m)</m:t>
+              </m:r>
+            </m:sub>
+            <m:sup/>
+            <m:e>
+              <m:d>
+                <m:dPr>
+                  <m:ctrlPr>
+                    <w:rPr>
+                      <w:rFonts w:ascii="Cambria Math" w:hAnsi="Cambria Math"/>
+                      <w:i/>
+                    </w:rPr>
+                  </m:ctrlPr>
+                </m:dPr>
+                <m:e>
+                  <m:sSup>
+                    <m:sSupPr>
+                      <m:ctrlPr>
+                        <w:rPr>
+                          <w:rFonts w:ascii="Cambria Math" w:hAnsi="Cambria Math"/>
+                          <w:i/>
+                        </w:rPr>
+                      </m:ctrlPr>
+                    </m:sSupPr>
+                    <m:e>
+                      <m:d>
+                        <m:dPr>
+                          <m:ctrlPr>
+                            <w:rPr>
+                              <w:rFonts w:ascii="Cambria Math" w:hAnsi="Cambria Math"/>
+                              <w:i/>
+                            </w:rPr>
+                          </m:ctrlPr>
+                        </m:dPr>
+                        <m:e>
+                          <m:sSub>
+                            <m:sSubPr>
+                              <m:ctrlPr>
+                                <w:rPr>
+                                  <w:rFonts w:ascii="Cambria Math" w:hAnsi="Cambria Math"/>
+                                  <w:i/>
+                                </w:rPr>
+                              </m:ctrlPr>
+                            </m:sSubPr>
+                            <m:e>
+                              <m:r>
+                                <w:rPr>
+                                  <w:rFonts w:ascii="Cambria Math" w:hAnsi="Cambria Math"/>
+                                </w:rPr>
+                                <m:t>r</m:t>
+                              </m:r>
+                            </m:e>
+                            <m:sub>
+                              <m:r>
+                                <w:rPr>
+                                  <w:rFonts w:ascii="Cambria Math" w:hAnsi="Cambria Math"/>
+                                </w:rPr>
+                                <m:t>um</m:t>
+                              </m:r>
+                            </m:sub>
+                          </m:sSub>
+                          <m:r>
+                            <w:rPr>
+                              <w:rFonts w:ascii="Cambria Math" w:hAnsi="Cambria Math"/>
+                            </w:rPr>
+                            <m:t>-μ+</m:t>
+                          </m:r>
+                          <m:sSub>
+                            <m:sSubPr>
+                              <m:ctrlPr>
+                                <w:rPr>
+                                  <w:rFonts w:ascii="Cambria Math" w:hAnsi="Cambria Math"/>
+                                  <w:i/>
+                                </w:rPr>
+                              </m:ctrlPr>
+                            </m:sSubPr>
+                            <m:e>
+                              <m:r>
+                                <w:rPr>
+                                  <w:rFonts w:ascii="Cambria Math" w:hAnsi="Cambria Math"/>
+                                </w:rPr>
+                                <m:t>b</m:t>
+                              </m:r>
+                            </m:e>
+                            <m:sub>
+                              <m:r>
+                                <w:rPr>
+                                  <w:rFonts w:ascii="Cambria Math" w:hAnsi="Cambria Math"/>
+                                </w:rPr>
+                                <m:t>u</m:t>
+                              </m:r>
+                            </m:sub>
+                          </m:sSub>
+                          <m:r>
+                            <w:rPr>
+                              <w:rFonts w:ascii="Cambria Math" w:hAnsi="Cambria Math"/>
+                            </w:rPr>
+                            <m:t>+</m:t>
+                          </m:r>
+                          <m:sSub>
+                            <m:sSubPr>
+                              <m:ctrlPr>
+                                <w:rPr>
+                                  <w:rFonts w:ascii="Cambria Math" w:hAnsi="Cambria Math"/>
+                                  <w:i/>
+                                </w:rPr>
+                              </m:ctrlPr>
+                            </m:sSubPr>
+                            <m:e>
+                              <m:r>
+                                <w:rPr>
+                                  <w:rFonts w:ascii="Cambria Math" w:hAnsi="Cambria Math"/>
+                                </w:rPr>
+                                <m:t>b</m:t>
+                              </m:r>
+                            </m:e>
+                            <m:sub>
+                              <m:r>
+                                <w:rPr>
+                                  <w:rFonts w:ascii="Cambria Math" w:hAnsi="Cambria Math"/>
+                                </w:rPr>
+                                <m:t>m</m:t>
+                              </m:r>
+                            </m:sub>
+                          </m:sSub>
+                          <m:r>
+                            <w:rPr>
+                              <w:rFonts w:ascii="Cambria Math" w:hAnsi="Cambria Math"/>
+                            </w:rPr>
+                            <m:t>+</m:t>
+                          </m:r>
+                          <m:sSubSup>
+                            <m:sSubSupPr>
+                              <m:ctrlPr>
+                                <w:rPr>
+                                  <w:rFonts w:ascii="Cambria Math" w:hAnsi="Cambria Math"/>
+                                  <w:i/>
+                                </w:rPr>
+                              </m:ctrlPr>
+                            </m:sSubSupPr>
+                            <m:e>
+                              <m:r>
+                                <w:rPr>
+                                  <w:rFonts w:ascii="Cambria Math" w:hAnsi="Cambria Math"/>
+                                </w:rPr>
+                                <m:t>q</m:t>
+                              </m:r>
+                            </m:e>
+                            <m:sub>
+                              <m:r>
+                                <w:rPr>
+                                  <w:rFonts w:ascii="Cambria Math" w:hAnsi="Cambria Math"/>
+                                </w:rPr>
+                                <m:t>m</m:t>
+                              </m:r>
+                            </m:sub>
+                            <m:sup>
+                              <m:r>
+                                <w:rPr>
+                                  <w:rFonts w:ascii="Cambria Math" w:hAnsi="Cambria Math"/>
+                                </w:rPr>
+                                <m:t>T</m:t>
+                              </m:r>
+                            </m:sup>
+                          </m:sSubSup>
+                          <m:d>
+                            <m:dPr>
+                              <m:ctrlPr>
+                                <w:rPr>
+                                  <w:rFonts w:ascii="Cambria Math" w:hAnsi="Cambria Math"/>
+                                  <w:i/>
+                                </w:rPr>
+                              </m:ctrlPr>
+                            </m:dPr>
+                            <m:e>
+                              <m:sSub>
+                                <m:sSubPr>
+                                  <m:ctrlPr>
+                                    <w:rPr>
+                                      <w:rFonts w:ascii="Cambria Math" w:hAnsi="Cambria Math"/>
+                                      <w:i/>
+                                    </w:rPr>
+                                  </m:ctrlPr>
+                                </m:sSubPr>
+                                <m:e>
+                                  <m:r>
+                                    <w:rPr>
+                                      <w:rFonts w:ascii="Cambria Math" w:hAnsi="Cambria Math"/>
+                                    </w:rPr>
+                                    <m:t>p</m:t>
+                                  </m:r>
+                                </m:e>
+                                <m:sub>
+                                  <m:r>
+                                    <w:rPr>
+                                      <w:rFonts w:ascii="Cambria Math" w:hAnsi="Cambria Math"/>
+                                    </w:rPr>
+                                    <m:t>u</m:t>
+                                  </m:r>
+                                </m:sub>
+                              </m:sSub>
+                              <m:r>
+                                <w:rPr>
+                                  <w:rFonts w:ascii="Cambria Math" w:hAnsi="Cambria Math"/>
+                                </w:rPr>
+                                <m:t>+</m:t>
+                              </m:r>
+                              <m:sSup>
+                                <m:sSupPr>
+                                  <m:ctrlPr>
+                                    <w:rPr>
+                                      <w:rFonts w:ascii="Cambria Math" w:hAnsi="Cambria Math"/>
+                                      <w:i/>
+                                    </w:rPr>
+                                  </m:ctrlPr>
+                                </m:sSupPr>
+                                <m:e>
+                                  <m:d>
+                                    <m:dPr>
+                                      <m:begChr m:val="|"/>
+                                      <m:endChr m:val="|"/>
+                                      <m:ctrlPr>
+                                        <w:rPr>
+                                          <w:rFonts w:ascii="Cambria Math" w:hAnsi="Cambria Math"/>
+                                          <w:i/>
+                                        </w:rPr>
+                                      </m:ctrlPr>
+                                    </m:dPr>
+                                    <m:e>
+                                      <m:sSub>
+                                        <m:sSubPr>
+                                          <m:ctrlPr>
+                                            <w:rPr>
+                                              <w:rFonts w:ascii="Cambria Math" w:hAnsi="Cambria Math"/>
+                                              <w:i/>
+                                            </w:rPr>
+                                          </m:ctrlPr>
+                                        </m:sSubPr>
+                                        <m:e>
+                                          <m:r>
+                                            <w:rPr>
+                                              <w:rFonts w:ascii="Cambria Math" w:hAnsi="Cambria Math"/>
+                                            </w:rPr>
+                                            <m:t>I</m:t>
+                                          </m:r>
+                                        </m:e>
+                                        <m:sub>
+                                          <m:r>
+                                            <w:rPr>
+                                              <w:rFonts w:ascii="Cambria Math" w:hAnsi="Cambria Math"/>
+                                            </w:rPr>
+                                            <m:t>u</m:t>
+                                          </m:r>
+                                        </m:sub>
+                                      </m:sSub>
+                                    </m:e>
+                                  </m:d>
+                                </m:e>
+                                <m:sup>
+                                  <m:r>
+                                    <w:rPr>
+                                      <w:rFonts w:ascii="Cambria Math" w:hAnsi="Cambria Math"/>
+                                    </w:rPr>
+                                    <m:t>-</m:t>
+                                  </m:r>
+                                  <m:f>
+                                    <m:fPr>
+                                      <m:ctrlPr>
+                                        <w:rPr>
+                                          <w:rFonts w:ascii="Cambria Math" w:hAnsi="Cambria Math"/>
+                                          <w:i/>
+                                        </w:rPr>
+                                      </m:ctrlPr>
+                                    </m:fPr>
+                                    <m:num>
+                                      <m:r>
+                                        <w:rPr>
+                                          <w:rFonts w:ascii="Cambria Math" w:hAnsi="Cambria Math"/>
+                                        </w:rPr>
+                                        <m:t>1</m:t>
+                                      </m:r>
+                                    </m:num>
+                                    <m:den>
+                                      <m:r>
+                                        <w:rPr>
+                                          <w:rFonts w:ascii="Cambria Math" w:hAnsi="Cambria Math"/>
+                                        </w:rPr>
+                                        <m:t>2</m:t>
+                                      </m:r>
+                                    </m:den>
+                                  </m:f>
+                                </m:sup>
+                              </m:sSup>
+                              <m:nary>
+                                <m:naryPr>
+                                  <m:chr m:val="∑"/>
+                                  <m:limLoc m:val="undOvr"/>
+                                  <m:supHide m:val="1"/>
+                                  <m:ctrlPr>
+                                    <w:rPr>
+                                      <w:rFonts w:ascii="Cambria Math" w:hAnsi="Cambria Math"/>
+                                      <w:i/>
+                                    </w:rPr>
+                                  </m:ctrlPr>
+                                </m:naryPr>
+                                <m:sub>
+                                  <m:r>
+                                    <w:rPr>
+                                      <w:rFonts w:ascii="Cambria Math" w:hAnsi="Cambria Math"/>
+                                    </w:rPr>
+                                    <m:t>j∈</m:t>
+                                  </m:r>
+                                  <m:sSub>
+                                    <m:sSubPr>
+                                      <m:ctrlPr>
+                                        <w:rPr>
+                                          <w:rFonts w:ascii="Cambria Math" w:hAnsi="Cambria Math"/>
+                                          <w:i/>
+                                        </w:rPr>
+                                      </m:ctrlPr>
+                                    </m:sSubPr>
+                                    <m:e>
+                                      <m:r>
+                                        <w:rPr>
+                                          <w:rFonts w:ascii="Cambria Math" w:hAnsi="Cambria Math"/>
+                                        </w:rPr>
+                                        <m:t>I</m:t>
+                                      </m:r>
+                                    </m:e>
+                                    <m:sub>
+                                      <m:r>
+                                        <w:rPr>
+                                          <w:rFonts w:ascii="Cambria Math" w:hAnsi="Cambria Math"/>
+                                        </w:rPr>
+                                        <m:t>u</m:t>
+                                      </m:r>
+                                    </m:sub>
+                                  </m:sSub>
+                                </m:sub>
+                                <m:sup/>
+                                <m:e>
+                                  <m:sSub>
+                                    <m:sSubPr>
+                                      <m:ctrlPr>
+                                        <w:rPr>
+                                          <w:rFonts w:ascii="Cambria Math" w:hAnsi="Cambria Math"/>
+                                          <w:i/>
+                                        </w:rPr>
+                                      </m:ctrlPr>
+                                    </m:sSubPr>
+                                    <m:e>
+                                      <m:r>
+                                        <w:rPr>
+                                          <w:rFonts w:ascii="Cambria Math" w:hAnsi="Cambria Math"/>
+                                        </w:rPr>
+                                        <m:t>y</m:t>
+                                      </m:r>
+                                    </m:e>
+                                    <m:sub>
+                                      <m:r>
+                                        <w:rPr>
+                                          <w:rFonts w:ascii="Cambria Math" w:hAnsi="Cambria Math"/>
+                                        </w:rPr>
+                                        <m:t>j</m:t>
+                                      </m:r>
+                                    </m:sub>
+                                  </m:sSub>
+                                </m:e>
+                              </m:nary>
+                            </m:e>
+                          </m:d>
+                        </m:e>
+                      </m:d>
+                    </m:e>
+                    <m:sup>
+                      <m:r>
+                        <w:rPr>
+                          <w:rFonts w:ascii="Cambria Math" w:hAnsi="Cambria Math"/>
+                        </w:rPr>
+                        <m:t>2</m:t>
+                      </m:r>
+                    </m:sup>
+                  </m:sSup>
+                  <m:r>
+                    <w:rPr>
+                      <w:rFonts w:ascii="Cambria Math" w:hAnsi="Cambria Math"/>
+                    </w:rPr>
+                    <m:t>+λ</m:t>
+                  </m:r>
+                  <m:d>
+                    <m:dPr>
+                      <m:ctrlPr>
+                        <w:rPr>
+                          <w:rFonts w:ascii="Cambria Math" w:hAnsi="Cambria Math"/>
+                          <w:i/>
+                        </w:rPr>
+                      </m:ctrlPr>
+                    </m:dPr>
+                    <m:e>
+                      <m:sSubSup>
+                        <m:sSubSupPr>
+                          <m:ctrlPr>
+                            <w:rPr>
+                              <w:rFonts w:ascii="Cambria Math" w:hAnsi="Cambria Math"/>
+                              <w:i/>
+                            </w:rPr>
+                          </m:ctrlPr>
+                        </m:sSubSupPr>
+                        <m:e>
+                          <m:r>
+                            <w:rPr>
+                              <w:rFonts w:ascii="Cambria Math" w:hAnsi="Cambria Math"/>
+                            </w:rPr>
+                            <m:t>b</m:t>
+                          </m:r>
+                        </m:e>
+                        <m:sub>
+                          <m:r>
+                            <w:rPr>
+                              <w:rFonts w:ascii="Cambria Math" w:hAnsi="Cambria Math"/>
+                            </w:rPr>
+                            <m:t>u</m:t>
+                          </m:r>
+                        </m:sub>
+                        <m:sup>
+                          <m:r>
+                            <w:rPr>
+                              <w:rFonts w:ascii="Cambria Math" w:hAnsi="Cambria Math"/>
+                            </w:rPr>
+                            <m:t>2</m:t>
+                          </m:r>
+                        </m:sup>
+                      </m:sSubSup>
+                      <m:r>
+                        <w:rPr>
+                          <w:rFonts w:ascii="Cambria Math" w:hAnsi="Cambria Math"/>
+                        </w:rPr>
+                        <m:t>+</m:t>
+                      </m:r>
+                      <m:sSubSup>
+                        <m:sSubSupPr>
+                          <m:ctrlPr>
+                            <w:rPr>
+                              <w:rFonts w:ascii="Cambria Math" w:hAnsi="Cambria Math"/>
+                              <w:i/>
+                            </w:rPr>
+                          </m:ctrlPr>
+                        </m:sSubSupPr>
+                        <m:e>
+                          <m:r>
+                            <w:rPr>
+                              <w:rFonts w:ascii="Cambria Math" w:hAnsi="Cambria Math"/>
+                            </w:rPr>
+                            <m:t>b</m:t>
+                          </m:r>
+                        </m:e>
+                        <m:sub>
+                          <m:r>
+                            <w:rPr>
+                              <w:rFonts w:ascii="Cambria Math" w:hAnsi="Cambria Math"/>
+                            </w:rPr>
+                            <m:t>m</m:t>
+                          </m:r>
+                        </m:sub>
+                        <m:sup>
+                          <m:r>
+                            <w:rPr>
+                              <w:rFonts w:ascii="Cambria Math" w:hAnsi="Cambria Math"/>
+                            </w:rPr>
+                            <m:t>2</m:t>
+                          </m:r>
+                        </m:sup>
+                      </m:sSubSup>
+                      <m:r>
+                        <w:rPr>
+                          <w:rFonts w:ascii="Cambria Math" w:hAnsi="Cambria Math"/>
+                        </w:rPr>
+                        <m:t>+</m:t>
+                      </m:r>
+                      <m:sSup>
+                        <m:sSupPr>
+                          <m:ctrlPr>
+                            <w:rPr>
+                              <w:rFonts w:ascii="Cambria Math" w:hAnsi="Cambria Math"/>
+                              <w:i/>
+                            </w:rPr>
+                          </m:ctrlPr>
+                        </m:sSupPr>
+                        <m:e>
+                          <m:d>
+                            <m:dPr>
+                              <m:begChr m:val="‖"/>
+                              <m:endChr m:val="‖"/>
+                              <m:ctrlPr>
+                                <w:rPr>
+                                  <w:rFonts w:ascii="Cambria Math" w:hAnsi="Cambria Math"/>
+                                  <w:i/>
+                                </w:rPr>
+                              </m:ctrlPr>
+                            </m:dPr>
+                            <m:e>
+                              <m:sSub>
+                                <m:sSubPr>
+                                  <m:ctrlPr>
+                                    <w:rPr>
+                                      <w:rFonts w:ascii="Cambria Math" w:hAnsi="Cambria Math"/>
+                                      <w:i/>
+                                    </w:rPr>
+                                  </m:ctrlPr>
+                                </m:sSubPr>
+                                <m:e>
+                                  <m:r>
+                                    <w:rPr>
+                                      <w:rFonts w:ascii="Cambria Math" w:hAnsi="Cambria Math"/>
+                                    </w:rPr>
+                                    <m:t>p</m:t>
+                                  </m:r>
+                                </m:e>
+                                <m:sub>
+                                  <m:r>
+                                    <w:rPr>
+                                      <w:rFonts w:ascii="Cambria Math" w:hAnsi="Cambria Math"/>
+                                    </w:rPr>
+                                    <m:t>u</m:t>
+                                  </m:r>
+                                </m:sub>
+                              </m:sSub>
+                            </m:e>
+                          </m:d>
+                        </m:e>
+                        <m:sup>
+                          <m:r>
+                            <w:rPr>
+                              <w:rFonts w:ascii="Cambria Math" w:hAnsi="Cambria Math"/>
+                            </w:rPr>
+                            <m:t>2</m:t>
+                          </m:r>
+                        </m:sup>
+                      </m:sSup>
+                      <m:r>
+                        <w:rPr>
+                          <w:rFonts w:ascii="Cambria Math" w:hAnsi="Cambria Math"/>
+                        </w:rPr>
+                        <m:t>+</m:t>
+                      </m:r>
+                      <m:sSup>
+                        <m:sSupPr>
+                          <m:ctrlPr>
+                            <w:rPr>
+                              <w:rFonts w:ascii="Cambria Math" w:hAnsi="Cambria Math"/>
+                              <w:i/>
+                            </w:rPr>
+                          </m:ctrlPr>
+                        </m:sSupPr>
+                        <m:e>
+                          <m:d>
+                            <m:dPr>
+                              <m:begChr m:val="‖"/>
+                              <m:endChr m:val="‖"/>
+                              <m:ctrlPr>
+                                <w:rPr>
+                                  <w:rFonts w:ascii="Cambria Math" w:hAnsi="Cambria Math"/>
+                                  <w:i/>
+                                </w:rPr>
+                              </m:ctrlPr>
+                            </m:dPr>
+                            <m:e>
+                              <m:sSub>
+                                <m:sSubPr>
+                                  <m:ctrlPr>
+                                    <w:rPr>
+                                      <w:rFonts w:ascii="Cambria Math" w:hAnsi="Cambria Math"/>
+                                      <w:i/>
+                                    </w:rPr>
+                                  </m:ctrlPr>
+                                </m:sSubPr>
+                                <m:e>
+                                  <m:r>
+                                    <w:rPr>
+                                      <w:rFonts w:ascii="Cambria Math" w:hAnsi="Cambria Math"/>
+                                    </w:rPr>
+                                    <m:t>q</m:t>
+                                  </m:r>
+                                </m:e>
+                                <m:sub>
+                                  <m:r>
+                                    <w:rPr>
+                                      <w:rFonts w:ascii="Cambria Math" w:hAnsi="Cambria Math"/>
+                                    </w:rPr>
+                                    <m:t>m</m:t>
+                                  </m:r>
+                                </m:sub>
+                              </m:sSub>
+                            </m:e>
+                          </m:d>
+                        </m:e>
+                        <m:sup>
+                          <m:r>
+                            <w:rPr>
+                              <w:rFonts w:ascii="Cambria Math" w:hAnsi="Cambria Math"/>
+                            </w:rPr>
+                            <m:t>2</m:t>
+                          </m:r>
+                        </m:sup>
+                      </m:sSup>
+                      <m:r>
+                        <w:rPr>
+                          <w:rFonts w:ascii="Cambria Math" w:hAnsi="Cambria Math"/>
+                        </w:rPr>
+                        <m:t>+</m:t>
+                      </m:r>
+                      <m:sSup>
+                        <m:sSupPr>
+                          <m:ctrlPr>
+                            <w:rPr>
+                              <w:rFonts w:ascii="Cambria Math" w:hAnsi="Cambria Math"/>
+                              <w:i/>
+                            </w:rPr>
+                          </m:ctrlPr>
+                        </m:sSupPr>
+                        <m:e>
+                          <m:d>
+                            <m:dPr>
+                              <m:begChr m:val="‖"/>
+                              <m:endChr m:val="‖"/>
+                              <m:ctrlPr>
+                                <w:rPr>
+                                  <w:rFonts w:ascii="Cambria Math" w:hAnsi="Cambria Math"/>
+                                  <w:i/>
+                                </w:rPr>
+                              </m:ctrlPr>
+                            </m:dPr>
+                            <m:e>
+                              <m:sSub>
+                                <m:sSubPr>
+                                  <m:ctrlPr>
+                                    <w:rPr>
+                                      <w:rFonts w:ascii="Cambria Math" w:hAnsi="Cambria Math"/>
+                                      <w:i/>
+                                    </w:rPr>
+                                  </m:ctrlPr>
+                                </m:sSubPr>
+                                <m:e>
+                                  <m:r>
+                                    <w:rPr>
+                                      <w:rFonts w:ascii="Cambria Math" w:hAnsi="Cambria Math"/>
+                                    </w:rPr>
+                                    <m:t>I</m:t>
+                                  </m:r>
+                                </m:e>
+                                <m:sub>
+                                  <m:r>
+                                    <w:rPr>
+                                      <w:rFonts w:ascii="Cambria Math" w:hAnsi="Cambria Math"/>
+                                    </w:rPr>
+                                    <m:t>u</m:t>
+                                  </m:r>
+                                </m:sub>
+                              </m:sSub>
+                            </m:e>
+                          </m:d>
+                        </m:e>
+                        <m:sup>
+                          <m:r>
+                            <w:rPr>
+                              <w:rFonts w:ascii="Cambria Math" w:hAnsi="Cambria Math"/>
+                            </w:rPr>
+                            <m:t>2</m:t>
+                          </m:r>
+                        </m:sup>
+                      </m:sSup>
+                      <w:bookmarkStart w:id="0" w:name="_GoBack"/>
+                      <w:bookmarkEnd w:id="0"/>
+                    </m:e>
+                  </m:d>
+                </m:e>
+              </m:d>
+            </m:e>
+          </m:nary>
+        </m:oMath>
+      </m:oMathPara>
+    </w:p>
+    <w:p/>
+    <w:p/>
+    <w:p/>
+    <w:p>
       <w:r>
         <w:rPr>
           <w:b/>
         </w:rPr>
-        <w:lastRenderedPageBreak/>
         <w:t>Alternating Least Squares (ALS)</w:t>
       </w:r>
       <w:r>
@@ -5215,6 +6288,7 @@
     </w:p>
     <w:p>
       <w:r>
+        <w:lastRenderedPageBreak/>
         <w:t>MSD = mean squared difference</w:t>
       </w:r>
     </w:p>
@@ -5316,7 +6390,6 @@
         <w:rPr>
           <w:b/>
         </w:rPr>
-        <w:lastRenderedPageBreak/>
         <w:t>Recommendation Algorithms:</w:t>
       </w:r>
       <w:r>
@@ -5726,6 +6799,7 @@
         </w:numPr>
       </w:pPr>
       <w:r>
+        <w:lastRenderedPageBreak/>
         <w:t>SVD</w:t>
       </w:r>
       <w:r>
@@ -5879,7 +6953,6 @@
       </w:pPr>
       <w:proofErr w:type="spellStart"/>
       <w:r>
-        <w:lastRenderedPageBreak/>
         <w:t>SlopeOne</w:t>
       </w:r>
       <w:proofErr w:type="spellEnd"/>
@@ -6064,6 +7137,7 @@
         <w:spacing w:afterAutospacing="1"/>
       </w:pPr>
       <w:r>
+        <w:lastRenderedPageBreak/>
         <w:t>U_{</w:t>
       </w:r>
       <w:proofErr w:type="spellStart"/>
@@ -6294,7 +7368,6 @@
         <w:spacing w:afterAutospacing="1"/>
       </w:pPr>
       <w:r>
-        <w:lastRenderedPageBreak/>
         <w:t>\</w:t>
       </w:r>
       <w:proofErr w:type="spellStart"/>
@@ -6963,6 +8036,92 @@
       </w:pPr>
     </w:lvl>
   </w:abstractNum>
+  <w:abstractNum w:abstractNumId="5" w15:restartNumberingAfterBreak="0">
+    <w:nsid w:val="7A206A6A"/>
+    <w:multiLevelType w:val="hybridMultilevel"/>
+    <w:tmpl w:val="5F883EA8"/>
+    <w:lvl w:ilvl="0" w:tplc="0409001B">
+      <w:start w:val="1"/>
+      <w:numFmt w:val="lowerRoman"/>
+      <w:lvlText w:val="%1."/>
+      <w:lvlJc w:val="right"/>
+      <w:pPr>
+        <w:ind w:left="2340" w:hanging="360"/>
+      </w:pPr>
+    </w:lvl>
+    <w:lvl w:ilvl="1" w:tplc="04090019" w:tentative="1">
+      <w:start w:val="1"/>
+      <w:numFmt w:val="lowerLetter"/>
+      <w:lvlText w:val="%2."/>
+      <w:lvlJc w:val="left"/>
+      <w:pPr>
+        <w:ind w:left="3060" w:hanging="360"/>
+      </w:pPr>
+    </w:lvl>
+    <w:lvl w:ilvl="2" w:tplc="0409001B" w:tentative="1">
+      <w:start w:val="1"/>
+      <w:numFmt w:val="lowerRoman"/>
+      <w:lvlText w:val="%3."/>
+      <w:lvlJc w:val="right"/>
+      <w:pPr>
+        <w:ind w:left="3780" w:hanging="180"/>
+      </w:pPr>
+    </w:lvl>
+    <w:lvl w:ilvl="3" w:tplc="0409000F" w:tentative="1">
+      <w:start w:val="1"/>
+      <w:numFmt w:val="decimal"/>
+      <w:lvlText w:val="%4."/>
+      <w:lvlJc w:val="left"/>
+      <w:pPr>
+        <w:ind w:left="4500" w:hanging="360"/>
+      </w:pPr>
+    </w:lvl>
+    <w:lvl w:ilvl="4" w:tplc="04090019" w:tentative="1">
+      <w:start w:val="1"/>
+      <w:numFmt w:val="lowerLetter"/>
+      <w:lvlText w:val="%5."/>
+      <w:lvlJc w:val="left"/>
+      <w:pPr>
+        <w:ind w:left="5220" w:hanging="360"/>
+      </w:pPr>
+    </w:lvl>
+    <w:lvl w:ilvl="5" w:tplc="0409001B" w:tentative="1">
+      <w:start w:val="1"/>
+      <w:numFmt w:val="lowerRoman"/>
+      <w:lvlText w:val="%6."/>
+      <w:lvlJc w:val="right"/>
+      <w:pPr>
+        <w:ind w:left="5940" w:hanging="180"/>
+      </w:pPr>
+    </w:lvl>
+    <w:lvl w:ilvl="6" w:tplc="0409000F" w:tentative="1">
+      <w:start w:val="1"/>
+      <w:numFmt w:val="decimal"/>
+      <w:lvlText w:val="%7."/>
+      <w:lvlJc w:val="left"/>
+      <w:pPr>
+        <w:ind w:left="6660" w:hanging="360"/>
+      </w:pPr>
+    </w:lvl>
+    <w:lvl w:ilvl="7" w:tplc="04090019" w:tentative="1">
+      <w:start w:val="1"/>
+      <w:numFmt w:val="lowerLetter"/>
+      <w:lvlText w:val="%8."/>
+      <w:lvlJc w:val="left"/>
+      <w:pPr>
+        <w:ind w:left="7380" w:hanging="360"/>
+      </w:pPr>
+    </w:lvl>
+    <w:lvl w:ilvl="8" w:tplc="0409001B" w:tentative="1">
+      <w:start w:val="1"/>
+      <w:numFmt w:val="lowerRoman"/>
+      <w:lvlText w:val="%9."/>
+      <w:lvlJc w:val="right"/>
+      <w:pPr>
+        <w:ind w:left="8100" w:hanging="180"/>
+      </w:pPr>
+    </w:lvl>
+  </w:abstractNum>
   <w:num w:numId="1">
     <w:abstractNumId w:val="3"/>
   </w:num>
@@ -6977,6 +8136,9 @@
   </w:num>
   <w:num w:numId="5">
     <w:abstractNumId w:val="4"/>
+  </w:num>
+  <w:num w:numId="6">
+    <w:abstractNumId w:val="5"/>
   </w:num>
 </w:numbering>
 </file>

</xml_diff>